<commit_message>
added a bit from the video and formated
</commit_message>
<xml_diff>
--- a/Klik mehanizam u diptarima.docx
+++ b/Klik mehanizam u diptarima.docx
@@ -70,10 +70,10 @@
                   <v:path o:extrusionok="f" gradientshapeok="t" o:connecttype="rect"/>
                   <o:lock v:ext="edit" aspectratio="t"/>
                 </v:shapetype>
-                <v:shape id="_x0000_i1025" type="#_x0000_t75" style="width:63.75pt;height:63.75pt" o:ole="" fillcolor="window">
+                <v:shape id="_x0000_i1025" type="#_x0000_t75" style="width:63.5pt;height:63.5pt" o:ole="" fillcolor="window">
                   <v:imagedata r:id="rId7" o:title=""/>
                 </v:shape>
-                <o:OLEObject Type="Embed" ProgID="CorelDraw.Graphic.7" ShapeID="_x0000_i1025" DrawAspect="Content" ObjectID="_1688047222" r:id="rId8"/>
+                <o:OLEObject Type="Embed" ProgID="CorelDraw.Graphic.7" ShapeID="_x0000_i1025" DrawAspect="Content" ObjectID="_1688151573" r:id="rId8"/>
               </w:object>
             </w:r>
           </w:p>
@@ -639,12 +639,37 @@
                 <w:sz w:val="18"/>
               </w:rPr>
             </w:pPr>
-            <w:r>
-              <w:rPr>
-                <w:rFonts w:ascii="Arial" w:hAnsi="Arial"/>
-                <w:sz w:val="18"/>
-              </w:rPr>
-              <w:t xml:space="preserve">Редни број, </w:t>
+            <w:proofErr w:type="spellStart"/>
+            <w:r>
+              <w:rPr>
+                <w:rFonts w:ascii="Arial" w:hAnsi="Arial"/>
+                <w:sz w:val="18"/>
+              </w:rPr>
+              <w:t>Редни</w:t>
+            </w:r>
+            <w:proofErr w:type="spellEnd"/>
+            <w:r>
+              <w:rPr>
+                <w:rFonts w:ascii="Arial" w:hAnsi="Arial"/>
+                <w:sz w:val="18"/>
+              </w:rPr>
+              <w:t xml:space="preserve"> </w:t>
+            </w:r>
+            <w:proofErr w:type="spellStart"/>
+            <w:r>
+              <w:rPr>
+                <w:rFonts w:ascii="Arial" w:hAnsi="Arial"/>
+                <w:sz w:val="18"/>
+              </w:rPr>
+              <w:t>број</w:t>
+            </w:r>
+            <w:proofErr w:type="spellEnd"/>
+            <w:r>
+              <w:rPr>
+                <w:rFonts w:ascii="Arial" w:hAnsi="Arial"/>
+                <w:sz w:val="18"/>
+              </w:rPr>
+              <w:t xml:space="preserve">, </w:t>
             </w:r>
             <w:r>
               <w:rPr>
@@ -710,12 +735,37 @@
                 <w:sz w:val="18"/>
               </w:rPr>
             </w:pPr>
-            <w:r>
-              <w:rPr>
-                <w:rFonts w:ascii="Arial" w:hAnsi="Arial"/>
-                <w:sz w:val="18"/>
-              </w:rPr>
-              <w:t xml:space="preserve">Идентификациони број, </w:t>
+            <w:proofErr w:type="spellStart"/>
+            <w:r>
+              <w:rPr>
+                <w:rFonts w:ascii="Arial" w:hAnsi="Arial"/>
+                <w:sz w:val="18"/>
+              </w:rPr>
+              <w:t>Идентификациони</w:t>
+            </w:r>
+            <w:proofErr w:type="spellEnd"/>
+            <w:r>
+              <w:rPr>
+                <w:rFonts w:ascii="Arial" w:hAnsi="Arial"/>
+                <w:sz w:val="18"/>
+              </w:rPr>
+              <w:t xml:space="preserve"> </w:t>
+            </w:r>
+            <w:proofErr w:type="spellStart"/>
+            <w:r>
+              <w:rPr>
+                <w:rFonts w:ascii="Arial" w:hAnsi="Arial"/>
+                <w:sz w:val="18"/>
+              </w:rPr>
+              <w:t>број</w:t>
+            </w:r>
+            <w:proofErr w:type="spellEnd"/>
+            <w:r>
+              <w:rPr>
+                <w:rFonts w:ascii="Arial" w:hAnsi="Arial"/>
+                <w:sz w:val="18"/>
+              </w:rPr>
+              <w:t xml:space="preserve">, </w:t>
             </w:r>
             <w:r>
               <w:rPr>
@@ -781,12 +831,37 @@
                 <w:sz w:val="18"/>
               </w:rPr>
             </w:pPr>
-            <w:r>
-              <w:rPr>
-                <w:rFonts w:ascii="Arial" w:hAnsi="Arial"/>
-                <w:sz w:val="18"/>
-              </w:rPr>
-              <w:t xml:space="preserve">Тип документације, </w:t>
+            <w:proofErr w:type="spellStart"/>
+            <w:r>
+              <w:rPr>
+                <w:rFonts w:ascii="Arial" w:hAnsi="Arial"/>
+                <w:sz w:val="18"/>
+              </w:rPr>
+              <w:t>Тип</w:t>
+            </w:r>
+            <w:proofErr w:type="spellEnd"/>
+            <w:r>
+              <w:rPr>
+                <w:rFonts w:ascii="Arial" w:hAnsi="Arial"/>
+                <w:sz w:val="18"/>
+              </w:rPr>
+              <w:t xml:space="preserve"> </w:t>
+            </w:r>
+            <w:proofErr w:type="spellStart"/>
+            <w:r>
+              <w:rPr>
+                <w:rFonts w:ascii="Arial" w:hAnsi="Arial"/>
+                <w:sz w:val="18"/>
+              </w:rPr>
+              <w:t>документације</w:t>
+            </w:r>
+            <w:proofErr w:type="spellEnd"/>
+            <w:r>
+              <w:rPr>
+                <w:rFonts w:ascii="Arial" w:hAnsi="Arial"/>
+                <w:sz w:val="18"/>
+              </w:rPr>
+              <w:t xml:space="preserve">, </w:t>
             </w:r>
             <w:r>
               <w:rPr>
@@ -862,12 +937,37 @@
                 <w:sz w:val="18"/>
               </w:rPr>
             </w:pPr>
-            <w:r>
-              <w:rPr>
-                <w:rFonts w:ascii="Arial" w:hAnsi="Arial"/>
-                <w:sz w:val="18"/>
-              </w:rPr>
-              <w:t xml:space="preserve">Тип записа, </w:t>
+            <w:proofErr w:type="spellStart"/>
+            <w:r>
+              <w:rPr>
+                <w:rFonts w:ascii="Arial" w:hAnsi="Arial"/>
+                <w:sz w:val="18"/>
+              </w:rPr>
+              <w:t>Тип</w:t>
+            </w:r>
+            <w:proofErr w:type="spellEnd"/>
+            <w:r>
+              <w:rPr>
+                <w:rFonts w:ascii="Arial" w:hAnsi="Arial"/>
+                <w:sz w:val="18"/>
+              </w:rPr>
+              <w:t xml:space="preserve"> </w:t>
+            </w:r>
+            <w:proofErr w:type="spellStart"/>
+            <w:r>
+              <w:rPr>
+                <w:rFonts w:ascii="Arial" w:hAnsi="Arial"/>
+                <w:sz w:val="18"/>
+              </w:rPr>
+              <w:t>записа</w:t>
+            </w:r>
+            <w:proofErr w:type="spellEnd"/>
+            <w:r>
+              <w:rPr>
+                <w:rFonts w:ascii="Arial" w:hAnsi="Arial"/>
+                <w:sz w:val="18"/>
+              </w:rPr>
+              <w:t xml:space="preserve">, </w:t>
             </w:r>
             <w:r>
               <w:rPr>
@@ -943,12 +1043,37 @@
                 <w:sz w:val="18"/>
               </w:rPr>
             </w:pPr>
-            <w:r>
-              <w:rPr>
-                <w:rFonts w:ascii="Arial" w:hAnsi="Arial"/>
-                <w:sz w:val="18"/>
-              </w:rPr>
-              <w:t xml:space="preserve">Врста рада, </w:t>
+            <w:proofErr w:type="spellStart"/>
+            <w:r>
+              <w:rPr>
+                <w:rFonts w:ascii="Arial" w:hAnsi="Arial"/>
+                <w:sz w:val="18"/>
+              </w:rPr>
+              <w:t>Врста</w:t>
+            </w:r>
+            <w:proofErr w:type="spellEnd"/>
+            <w:r>
+              <w:rPr>
+                <w:rFonts w:ascii="Arial" w:hAnsi="Arial"/>
+                <w:sz w:val="18"/>
+              </w:rPr>
+              <w:t xml:space="preserve"> </w:t>
+            </w:r>
+            <w:proofErr w:type="spellStart"/>
+            <w:r>
+              <w:rPr>
+                <w:rFonts w:ascii="Arial" w:hAnsi="Arial"/>
+                <w:sz w:val="18"/>
+              </w:rPr>
+              <w:t>рада</w:t>
+            </w:r>
+            <w:proofErr w:type="spellEnd"/>
+            <w:r>
+              <w:rPr>
+                <w:rFonts w:ascii="Arial" w:hAnsi="Arial"/>
+                <w:sz w:val="18"/>
+              </w:rPr>
+              <w:t xml:space="preserve">, </w:t>
             </w:r>
             <w:r>
               <w:rPr>
@@ -1033,12 +1158,21 @@
                 <w:sz w:val="18"/>
               </w:rPr>
             </w:pPr>
-            <w:r>
-              <w:rPr>
-                <w:rFonts w:ascii="Arial" w:hAnsi="Arial"/>
-                <w:sz w:val="18"/>
-              </w:rPr>
-              <w:t xml:space="preserve">Аутор, </w:t>
+            <w:proofErr w:type="spellStart"/>
+            <w:r>
+              <w:rPr>
+                <w:rFonts w:ascii="Arial" w:hAnsi="Arial"/>
+                <w:sz w:val="18"/>
+              </w:rPr>
+              <w:t>Аутор</w:t>
+            </w:r>
+            <w:proofErr w:type="spellEnd"/>
+            <w:r>
+              <w:rPr>
+                <w:rFonts w:ascii="Arial" w:hAnsi="Arial"/>
+                <w:sz w:val="18"/>
+              </w:rPr>
+              <w:t xml:space="preserve">, </w:t>
             </w:r>
             <w:r>
               <w:rPr>
@@ -1118,12 +1252,21 @@
                 <w:sz w:val="18"/>
               </w:rPr>
             </w:pPr>
-            <w:r>
-              <w:rPr>
-                <w:rFonts w:ascii="Arial" w:hAnsi="Arial"/>
-                <w:sz w:val="18"/>
-              </w:rPr>
-              <w:t xml:space="preserve">Ментор, </w:t>
+            <w:proofErr w:type="spellStart"/>
+            <w:r>
+              <w:rPr>
+                <w:rFonts w:ascii="Arial" w:hAnsi="Arial"/>
+                <w:sz w:val="18"/>
+              </w:rPr>
+              <w:t>Ментор</w:t>
+            </w:r>
+            <w:proofErr w:type="spellEnd"/>
+            <w:r>
+              <w:rPr>
+                <w:rFonts w:ascii="Arial" w:hAnsi="Arial"/>
+                <w:sz w:val="18"/>
+              </w:rPr>
+              <w:t xml:space="preserve">, </w:t>
             </w:r>
             <w:r>
               <w:rPr>
@@ -1203,12 +1346,37 @@
                 <w:sz w:val="18"/>
               </w:rPr>
             </w:pPr>
-            <w:r>
-              <w:rPr>
-                <w:rFonts w:ascii="Arial" w:hAnsi="Arial"/>
-                <w:sz w:val="18"/>
-              </w:rPr>
-              <w:t xml:space="preserve">Наслов рада, </w:t>
+            <w:proofErr w:type="spellStart"/>
+            <w:r>
+              <w:rPr>
+                <w:rFonts w:ascii="Arial" w:hAnsi="Arial"/>
+                <w:sz w:val="18"/>
+              </w:rPr>
+              <w:t>Наслов</w:t>
+            </w:r>
+            <w:proofErr w:type="spellEnd"/>
+            <w:r>
+              <w:rPr>
+                <w:rFonts w:ascii="Arial" w:hAnsi="Arial"/>
+                <w:sz w:val="18"/>
+              </w:rPr>
+              <w:t xml:space="preserve"> </w:t>
+            </w:r>
+            <w:proofErr w:type="spellStart"/>
+            <w:r>
+              <w:rPr>
+                <w:rFonts w:ascii="Arial" w:hAnsi="Arial"/>
+                <w:sz w:val="18"/>
+              </w:rPr>
+              <w:t>рада</w:t>
+            </w:r>
+            <w:proofErr w:type="spellEnd"/>
+            <w:r>
+              <w:rPr>
+                <w:rFonts w:ascii="Arial" w:hAnsi="Arial"/>
+                <w:sz w:val="18"/>
+              </w:rPr>
+              <w:t xml:space="preserve">, </w:t>
             </w:r>
             <w:r>
               <w:rPr>
@@ -1288,12 +1456,37 @@
                 <w:sz w:val="18"/>
               </w:rPr>
             </w:pPr>
-            <w:r>
-              <w:rPr>
-                <w:rFonts w:ascii="Arial" w:hAnsi="Arial"/>
-                <w:sz w:val="18"/>
-              </w:rPr>
-              <w:t xml:space="preserve">Језик публикације, </w:t>
+            <w:proofErr w:type="spellStart"/>
+            <w:r>
+              <w:rPr>
+                <w:rFonts w:ascii="Arial" w:hAnsi="Arial"/>
+                <w:sz w:val="18"/>
+              </w:rPr>
+              <w:t>Језик</w:t>
+            </w:r>
+            <w:proofErr w:type="spellEnd"/>
+            <w:r>
+              <w:rPr>
+                <w:rFonts w:ascii="Arial" w:hAnsi="Arial"/>
+                <w:sz w:val="18"/>
+              </w:rPr>
+              <w:t xml:space="preserve"> </w:t>
+            </w:r>
+            <w:proofErr w:type="spellStart"/>
+            <w:r>
+              <w:rPr>
+                <w:rFonts w:ascii="Arial" w:hAnsi="Arial"/>
+                <w:sz w:val="18"/>
+              </w:rPr>
+              <w:t>публикације</w:t>
+            </w:r>
+            <w:proofErr w:type="spellEnd"/>
+            <w:r>
+              <w:rPr>
+                <w:rFonts w:ascii="Arial" w:hAnsi="Arial"/>
+                <w:sz w:val="18"/>
+              </w:rPr>
+              <w:t xml:space="preserve">, </w:t>
             </w:r>
             <w:r>
               <w:rPr>
@@ -1369,12 +1562,37 @@
                 <w:sz w:val="18"/>
               </w:rPr>
             </w:pPr>
-            <w:r>
-              <w:rPr>
-                <w:rFonts w:ascii="Arial" w:hAnsi="Arial"/>
-                <w:sz w:val="18"/>
-              </w:rPr>
-              <w:t xml:space="preserve">Језик извода, </w:t>
+            <w:proofErr w:type="spellStart"/>
+            <w:r>
+              <w:rPr>
+                <w:rFonts w:ascii="Arial" w:hAnsi="Arial"/>
+                <w:sz w:val="18"/>
+              </w:rPr>
+              <w:t>Језик</w:t>
+            </w:r>
+            <w:proofErr w:type="spellEnd"/>
+            <w:r>
+              <w:rPr>
+                <w:rFonts w:ascii="Arial" w:hAnsi="Arial"/>
+                <w:sz w:val="18"/>
+              </w:rPr>
+              <w:t xml:space="preserve"> </w:t>
+            </w:r>
+            <w:proofErr w:type="spellStart"/>
+            <w:r>
+              <w:rPr>
+                <w:rFonts w:ascii="Arial" w:hAnsi="Arial"/>
+                <w:sz w:val="18"/>
+              </w:rPr>
+              <w:t>извода</w:t>
+            </w:r>
+            <w:proofErr w:type="spellEnd"/>
+            <w:r>
+              <w:rPr>
+                <w:rFonts w:ascii="Arial" w:hAnsi="Arial"/>
+                <w:sz w:val="18"/>
+              </w:rPr>
+              <w:t xml:space="preserve">, </w:t>
             </w:r>
             <w:r>
               <w:rPr>
@@ -1450,6 +1668,7 @@
                 <w:sz w:val="18"/>
               </w:rPr>
             </w:pPr>
+            <w:proofErr w:type="spellStart"/>
             <w:r>
               <w:rPr>
                 <w:rFonts w:ascii="Arial" w:hAnsi="Arial"/>
@@ -1457,6 +1676,7 @@
               </w:rPr>
               <w:t>Зем</w:t>
             </w:r>
+            <w:proofErr w:type="spellEnd"/>
             <w:r>
               <w:rPr>
                 <w:rFonts w:ascii="Arial" w:hAnsi="Arial"/>
@@ -1470,8 +1690,17 @@
                 <w:rFonts w:ascii="Arial" w:hAnsi="Arial"/>
                 <w:sz w:val="18"/>
               </w:rPr>
-              <w:t>а публикова</w:t>
-            </w:r>
+              <w:t xml:space="preserve">а </w:t>
+            </w:r>
+            <w:proofErr w:type="spellStart"/>
+            <w:r>
+              <w:rPr>
+                <w:rFonts w:ascii="Arial" w:hAnsi="Arial"/>
+                <w:sz w:val="18"/>
+              </w:rPr>
+              <w:t>публикова</w:t>
+            </w:r>
+            <w:proofErr w:type="spellEnd"/>
             <w:r>
               <w:rPr>
                 <w:rFonts w:ascii="Arial" w:hAnsi="Arial"/>
@@ -1581,8 +1810,33 @@
                 <w:rFonts w:ascii="Arial" w:hAnsi="Arial"/>
                 <w:sz w:val="18"/>
               </w:rPr>
-              <w:t>е географско подру</w:t>
-            </w:r>
+              <w:t xml:space="preserve">е </w:t>
+            </w:r>
+            <w:proofErr w:type="spellStart"/>
+            <w:r>
+              <w:rPr>
+                <w:rFonts w:ascii="Arial" w:hAnsi="Arial"/>
+                <w:sz w:val="18"/>
+              </w:rPr>
+              <w:t>географско</w:t>
+            </w:r>
+            <w:proofErr w:type="spellEnd"/>
+            <w:r>
+              <w:rPr>
+                <w:rFonts w:ascii="Arial" w:hAnsi="Arial"/>
+                <w:sz w:val="18"/>
+              </w:rPr>
+              <w:t xml:space="preserve"> </w:t>
+            </w:r>
+            <w:proofErr w:type="spellStart"/>
+            <w:r>
+              <w:rPr>
+                <w:rFonts w:ascii="Arial" w:hAnsi="Arial"/>
+                <w:sz w:val="18"/>
+              </w:rPr>
+              <w:t>подру</w:t>
+            </w:r>
+            <w:proofErr w:type="spellEnd"/>
             <w:r>
               <w:rPr>
                 <w:rFonts w:ascii="Arial" w:hAnsi="Arial"/>
@@ -1591,12 +1845,21 @@
               </w:rPr>
               <w:t>ч</w:t>
             </w:r>
-            <w:r>
-              <w:rPr>
-                <w:rFonts w:ascii="Arial" w:hAnsi="Arial"/>
-                <w:sz w:val="18"/>
-              </w:rPr>
-              <w:t xml:space="preserve">је, </w:t>
+            <w:proofErr w:type="spellStart"/>
+            <w:r>
+              <w:rPr>
+                <w:rFonts w:ascii="Arial" w:hAnsi="Arial"/>
+                <w:sz w:val="18"/>
+              </w:rPr>
+              <w:t>је</w:t>
+            </w:r>
+            <w:proofErr w:type="spellEnd"/>
+            <w:r>
+              <w:rPr>
+                <w:rFonts w:ascii="Arial" w:hAnsi="Arial"/>
+                <w:sz w:val="18"/>
+              </w:rPr>
+              <w:t xml:space="preserve">, </w:t>
             </w:r>
             <w:r>
               <w:rPr>
@@ -1672,12 +1935,21 @@
                 <w:sz w:val="18"/>
               </w:rPr>
             </w:pPr>
-            <w:r>
-              <w:rPr>
-                <w:rFonts w:ascii="Arial" w:hAnsi="Arial"/>
-                <w:sz w:val="18"/>
-              </w:rPr>
-              <w:t xml:space="preserve">Година, </w:t>
+            <w:proofErr w:type="spellStart"/>
+            <w:r>
+              <w:rPr>
+                <w:rFonts w:ascii="Arial" w:hAnsi="Arial"/>
+                <w:sz w:val="18"/>
+              </w:rPr>
+              <w:t>Година</w:t>
+            </w:r>
+            <w:proofErr w:type="spellEnd"/>
+            <w:r>
+              <w:rPr>
+                <w:rFonts w:ascii="Arial" w:hAnsi="Arial"/>
+                <w:sz w:val="18"/>
+              </w:rPr>
+              <w:t xml:space="preserve">, </w:t>
             </w:r>
             <w:r>
               <w:rPr>
@@ -1757,6 +2029,7 @@
                 <w:sz w:val="18"/>
               </w:rPr>
             </w:pPr>
+            <w:proofErr w:type="spellStart"/>
             <w:r>
               <w:rPr>
                 <w:rFonts w:ascii="Arial" w:hAnsi="Arial"/>
@@ -1764,6 +2037,7 @@
               </w:rPr>
               <w:t>Издава</w:t>
             </w:r>
+            <w:proofErr w:type="spellEnd"/>
             <w:r>
               <w:rPr>
                 <w:rFonts w:ascii="Arial" w:hAnsi="Arial"/>
@@ -1853,12 +2127,37 @@
                 <w:sz w:val="18"/>
               </w:rPr>
             </w:pPr>
-            <w:r>
-              <w:rPr>
-                <w:rFonts w:ascii="Arial" w:hAnsi="Arial"/>
-                <w:sz w:val="18"/>
-              </w:rPr>
-              <w:t xml:space="preserve">Место и адреса, </w:t>
+            <w:proofErr w:type="spellStart"/>
+            <w:r>
+              <w:rPr>
+                <w:rFonts w:ascii="Arial" w:hAnsi="Arial"/>
+                <w:sz w:val="18"/>
+              </w:rPr>
+              <w:t>Место</w:t>
+            </w:r>
+            <w:proofErr w:type="spellEnd"/>
+            <w:r>
+              <w:rPr>
+                <w:rFonts w:ascii="Arial" w:hAnsi="Arial"/>
+                <w:sz w:val="18"/>
+              </w:rPr>
+              <w:t xml:space="preserve"> и </w:t>
+            </w:r>
+            <w:proofErr w:type="spellStart"/>
+            <w:r>
+              <w:rPr>
+                <w:rFonts w:ascii="Arial" w:hAnsi="Arial"/>
+                <w:sz w:val="18"/>
+              </w:rPr>
+              <w:t>адреса</w:t>
+            </w:r>
+            <w:proofErr w:type="spellEnd"/>
+            <w:r>
+              <w:rPr>
+                <w:rFonts w:ascii="Arial" w:hAnsi="Arial"/>
+                <w:sz w:val="18"/>
+              </w:rPr>
+              <w:t xml:space="preserve">, </w:t>
             </w:r>
             <w:r>
               <w:rPr>
@@ -1934,6 +2233,7 @@
                 <w:sz w:val="20"/>
               </w:rPr>
             </w:pPr>
+            <w:proofErr w:type="spellStart"/>
             <w:r>
               <w:rPr>
                 <w:rFonts w:ascii="Arial" w:hAnsi="Arial"/>
@@ -1941,6 +2241,7 @@
               </w:rPr>
               <w:t>Физи</w:t>
             </w:r>
+            <w:proofErr w:type="spellEnd"/>
             <w:r>
               <w:rPr>
                 <w:rFonts w:ascii="Arial" w:hAnsi="Arial"/>
@@ -1949,12 +2250,53 @@
               </w:rPr>
               <w:t>ч</w:t>
             </w:r>
-            <w:r>
-              <w:rPr>
-                <w:rFonts w:ascii="Arial" w:hAnsi="Arial"/>
-                <w:sz w:val="18"/>
-              </w:rPr>
-              <w:t xml:space="preserve">ки опис рада, </w:t>
+            <w:proofErr w:type="spellStart"/>
+            <w:r>
+              <w:rPr>
+                <w:rFonts w:ascii="Arial" w:hAnsi="Arial"/>
+                <w:sz w:val="18"/>
+              </w:rPr>
+              <w:t>ки</w:t>
+            </w:r>
+            <w:proofErr w:type="spellEnd"/>
+            <w:r>
+              <w:rPr>
+                <w:rFonts w:ascii="Arial" w:hAnsi="Arial"/>
+                <w:sz w:val="18"/>
+              </w:rPr>
+              <w:t xml:space="preserve"> </w:t>
+            </w:r>
+            <w:proofErr w:type="spellStart"/>
+            <w:r>
+              <w:rPr>
+                <w:rFonts w:ascii="Arial" w:hAnsi="Arial"/>
+                <w:sz w:val="18"/>
+              </w:rPr>
+              <w:t>опис</w:t>
+            </w:r>
+            <w:proofErr w:type="spellEnd"/>
+            <w:r>
+              <w:rPr>
+                <w:rFonts w:ascii="Arial" w:hAnsi="Arial"/>
+                <w:sz w:val="18"/>
+              </w:rPr>
+              <w:t xml:space="preserve"> </w:t>
+            </w:r>
+            <w:proofErr w:type="spellStart"/>
+            <w:r>
+              <w:rPr>
+                <w:rFonts w:ascii="Arial" w:hAnsi="Arial"/>
+                <w:sz w:val="18"/>
+              </w:rPr>
+              <w:t>рада</w:t>
+            </w:r>
+            <w:proofErr w:type="spellEnd"/>
+            <w:r>
+              <w:rPr>
+                <w:rFonts w:ascii="Arial" w:hAnsi="Arial"/>
+                <w:sz w:val="18"/>
+              </w:rPr>
+              <w:t xml:space="preserve">, </w:t>
             </w:r>
             <w:r>
               <w:rPr>
@@ -1984,8 +2326,18 @@
                 <w:spacing w:val="-4"/>
                 <w:sz w:val="13"/>
               </w:rPr>
-              <w:t>(поглав</w:t>
-            </w:r>
+              <w:t>(</w:t>
+            </w:r>
+            <w:proofErr w:type="spellStart"/>
+            <w:r>
+              <w:rPr>
+                <w:rFonts w:ascii="Arial" w:hAnsi="Arial"/>
+                <w:spacing w:val="-4"/>
+                <w:sz w:val="13"/>
+              </w:rPr>
+              <w:t>поглав</w:t>
+            </w:r>
+            <w:proofErr w:type="spellEnd"/>
             <w:r>
               <w:rPr>
                 <w:rFonts w:ascii="Arial" w:hAnsi="Arial"/>
@@ -2001,7 +2353,115 @@
                 <w:spacing w:val="-4"/>
                 <w:sz w:val="13"/>
               </w:rPr>
-              <w:t>а/страна/ цитата/табела/слика/графика/прилога)</w:t>
+              <w:t>а/</w:t>
+            </w:r>
+            <w:proofErr w:type="spellStart"/>
+            <w:r>
+              <w:rPr>
+                <w:rFonts w:ascii="Arial" w:hAnsi="Arial"/>
+                <w:spacing w:val="-4"/>
+                <w:sz w:val="13"/>
+              </w:rPr>
+              <w:t>страна</w:t>
+            </w:r>
+            <w:proofErr w:type="spellEnd"/>
+            <w:r>
+              <w:rPr>
+                <w:rFonts w:ascii="Arial" w:hAnsi="Arial"/>
+                <w:spacing w:val="-4"/>
+                <w:sz w:val="13"/>
+              </w:rPr>
+              <w:t xml:space="preserve">/ </w:t>
+            </w:r>
+            <w:proofErr w:type="spellStart"/>
+            <w:r>
+              <w:rPr>
+                <w:rFonts w:ascii="Arial" w:hAnsi="Arial"/>
+                <w:spacing w:val="-4"/>
+                <w:sz w:val="13"/>
+              </w:rPr>
+              <w:t>цитата</w:t>
+            </w:r>
+            <w:proofErr w:type="spellEnd"/>
+            <w:r>
+              <w:rPr>
+                <w:rFonts w:ascii="Arial" w:hAnsi="Arial"/>
+                <w:spacing w:val="-4"/>
+                <w:sz w:val="13"/>
+              </w:rPr>
+              <w:t>/</w:t>
+            </w:r>
+            <w:proofErr w:type="spellStart"/>
+            <w:r>
+              <w:rPr>
+                <w:rFonts w:ascii="Arial" w:hAnsi="Arial"/>
+                <w:spacing w:val="-4"/>
+                <w:sz w:val="13"/>
+              </w:rPr>
+              <w:t>табела</w:t>
+            </w:r>
+            <w:proofErr w:type="spellEnd"/>
+            <w:r>
+              <w:rPr>
+                <w:rFonts w:ascii="Arial" w:hAnsi="Arial"/>
+                <w:spacing w:val="-4"/>
+                <w:sz w:val="13"/>
+              </w:rPr>
+              <w:t>/</w:t>
+            </w:r>
+            <w:proofErr w:type="spellStart"/>
+            <w:r>
+              <w:rPr>
+                <w:rFonts w:ascii="Arial" w:hAnsi="Arial"/>
+                <w:spacing w:val="-4"/>
+                <w:sz w:val="13"/>
+              </w:rPr>
+              <w:t>слика</w:t>
+            </w:r>
+            <w:proofErr w:type="spellEnd"/>
+            <w:r>
+              <w:rPr>
+                <w:rFonts w:ascii="Arial" w:hAnsi="Arial"/>
+                <w:spacing w:val="-4"/>
+                <w:sz w:val="13"/>
+              </w:rPr>
+              <w:t>/</w:t>
+            </w:r>
+            <w:proofErr w:type="spellStart"/>
+            <w:r>
+              <w:rPr>
+                <w:rFonts w:ascii="Arial" w:hAnsi="Arial"/>
+                <w:spacing w:val="-4"/>
+                <w:sz w:val="13"/>
+              </w:rPr>
+              <w:t>графика</w:t>
+            </w:r>
+            <w:proofErr w:type="spellEnd"/>
+            <w:r>
+              <w:rPr>
+                <w:rFonts w:ascii="Arial" w:hAnsi="Arial"/>
+                <w:spacing w:val="-4"/>
+                <w:sz w:val="13"/>
+              </w:rPr>
+              <w:t>/</w:t>
+            </w:r>
+            <w:proofErr w:type="spellStart"/>
+            <w:r>
+              <w:rPr>
+                <w:rFonts w:ascii="Arial" w:hAnsi="Arial"/>
+                <w:spacing w:val="-4"/>
+                <w:sz w:val="13"/>
+              </w:rPr>
+              <w:t>прилога</w:t>
+            </w:r>
+            <w:proofErr w:type="spellEnd"/>
+            <w:r>
+              <w:rPr>
+                <w:rFonts w:ascii="Arial" w:hAnsi="Arial"/>
+                <w:spacing w:val="-4"/>
+                <w:sz w:val="13"/>
+              </w:rPr>
+              <w:t>)</w:t>
             </w:r>
           </w:p>
         </w:tc>
@@ -2088,6 +2548,7 @@
                 <w:sz w:val="18"/>
               </w:rPr>
             </w:pPr>
+            <w:proofErr w:type="spellStart"/>
             <w:r>
               <w:rPr>
                 <w:rFonts w:ascii="Arial" w:hAnsi="Arial"/>
@@ -2095,6 +2556,7 @@
               </w:rPr>
               <w:t>Нау</w:t>
             </w:r>
+            <w:proofErr w:type="spellEnd"/>
             <w:r>
               <w:rPr>
                 <w:rFonts w:ascii="Arial" w:hAnsi="Arial"/>
@@ -2103,12 +2565,37 @@
               </w:rPr>
               <w:t>ч</w:t>
             </w:r>
-            <w:r>
-              <w:rPr>
-                <w:rFonts w:ascii="Arial" w:hAnsi="Arial"/>
-                <w:sz w:val="18"/>
-              </w:rPr>
-              <w:t xml:space="preserve">на област, </w:t>
+            <w:proofErr w:type="spellStart"/>
+            <w:r>
+              <w:rPr>
+                <w:rFonts w:ascii="Arial" w:hAnsi="Arial"/>
+                <w:sz w:val="18"/>
+              </w:rPr>
+              <w:t>на</w:t>
+            </w:r>
+            <w:proofErr w:type="spellEnd"/>
+            <w:r>
+              <w:rPr>
+                <w:rFonts w:ascii="Arial" w:hAnsi="Arial"/>
+                <w:sz w:val="18"/>
+              </w:rPr>
+              <w:t xml:space="preserve"> </w:t>
+            </w:r>
+            <w:proofErr w:type="spellStart"/>
+            <w:r>
+              <w:rPr>
+                <w:rFonts w:ascii="Arial" w:hAnsi="Arial"/>
+                <w:sz w:val="18"/>
+              </w:rPr>
+              <w:t>област</w:t>
+            </w:r>
+            <w:proofErr w:type="spellEnd"/>
+            <w:r>
+              <w:rPr>
+                <w:rFonts w:ascii="Arial" w:hAnsi="Arial"/>
+                <w:sz w:val="18"/>
+              </w:rPr>
+              <w:t xml:space="preserve">, </w:t>
             </w:r>
             <w:r>
               <w:rPr>
@@ -2184,6 +2671,7 @@
                 <w:sz w:val="18"/>
               </w:rPr>
             </w:pPr>
+            <w:proofErr w:type="spellStart"/>
             <w:r>
               <w:rPr>
                 <w:rFonts w:ascii="Arial" w:hAnsi="Arial"/>
@@ -2191,6 +2679,7 @@
               </w:rPr>
               <w:t>Нау</w:t>
             </w:r>
+            <w:proofErr w:type="spellEnd"/>
             <w:r>
               <w:rPr>
                 <w:rFonts w:ascii="Arial" w:hAnsi="Arial"/>
@@ -2199,12 +2688,37 @@
               </w:rPr>
               <w:t>ч</w:t>
             </w:r>
-            <w:r>
-              <w:rPr>
-                <w:rFonts w:ascii="Arial" w:hAnsi="Arial"/>
-                <w:sz w:val="18"/>
-              </w:rPr>
-              <w:t xml:space="preserve">на дисциплина, </w:t>
+            <w:proofErr w:type="spellStart"/>
+            <w:r>
+              <w:rPr>
+                <w:rFonts w:ascii="Arial" w:hAnsi="Arial"/>
+                <w:sz w:val="18"/>
+              </w:rPr>
+              <w:t>на</w:t>
+            </w:r>
+            <w:proofErr w:type="spellEnd"/>
+            <w:r>
+              <w:rPr>
+                <w:rFonts w:ascii="Arial" w:hAnsi="Arial"/>
+                <w:sz w:val="18"/>
+              </w:rPr>
+              <w:t xml:space="preserve"> </w:t>
+            </w:r>
+            <w:proofErr w:type="spellStart"/>
+            <w:r>
+              <w:rPr>
+                <w:rFonts w:ascii="Arial" w:hAnsi="Arial"/>
+                <w:sz w:val="18"/>
+              </w:rPr>
+              <w:t>дисциплина</w:t>
+            </w:r>
+            <w:proofErr w:type="spellEnd"/>
+            <w:r>
+              <w:rPr>
+                <w:rFonts w:ascii="Arial" w:hAnsi="Arial"/>
+                <w:sz w:val="18"/>
+              </w:rPr>
+              <w:t xml:space="preserve">, </w:t>
             </w:r>
             <w:r>
               <w:rPr>
@@ -2281,31 +2795,89 @@
                 <w:sz w:val="18"/>
               </w:rPr>
             </w:pPr>
+            <w:proofErr w:type="spellStart"/>
             <w:r>
               <w:rPr>
                 <w:rFonts w:ascii="Arial" w:hAnsi="Arial"/>
                 <w:spacing w:val="-8"/>
                 <w:sz w:val="18"/>
               </w:rPr>
-              <w:t>Предметна одредница/Кqу</w:t>
-            </w:r>
+              <w:t>Предметна</w:t>
+            </w:r>
+            <w:proofErr w:type="spellEnd"/>
             <w:r>
               <w:rPr>
                 <w:rFonts w:ascii="Arial" w:hAnsi="Arial"/>
                 <w:spacing w:val="-8"/>
                 <w:sz w:val="18"/>
+              </w:rPr>
+              <w:t xml:space="preserve"> </w:t>
+            </w:r>
+            <w:proofErr w:type="spellStart"/>
+            <w:r>
+              <w:rPr>
+                <w:rFonts w:ascii="Arial" w:hAnsi="Arial"/>
+                <w:spacing w:val="-8"/>
+                <w:sz w:val="18"/>
+              </w:rPr>
+              <w:t>одредница</w:t>
+            </w:r>
+            <w:proofErr w:type="spellEnd"/>
+            <w:r>
+              <w:rPr>
+                <w:rFonts w:ascii="Arial" w:hAnsi="Arial"/>
+                <w:spacing w:val="-8"/>
+                <w:sz w:val="18"/>
+              </w:rPr>
+              <w:t>/</w:t>
+            </w:r>
+            <w:proofErr w:type="spellStart"/>
+            <w:r>
+              <w:rPr>
+                <w:rFonts w:ascii="Arial" w:hAnsi="Arial"/>
+                <w:spacing w:val="-8"/>
+                <w:sz w:val="18"/>
+              </w:rPr>
+              <w:t>Кqу</w:t>
+            </w:r>
+            <w:proofErr w:type="spellEnd"/>
+            <w:r>
+              <w:rPr>
+                <w:rFonts w:ascii="Arial" w:hAnsi="Arial"/>
+                <w:spacing w:val="-8"/>
+                <w:sz w:val="18"/>
                 <w:lang w:val="sr-Cyrl-CS"/>
               </w:rPr>
               <w:t>ч</w:t>
             </w:r>
+            <w:proofErr w:type="spellStart"/>
             <w:r>
               <w:rPr>
                 <w:rFonts w:ascii="Arial" w:hAnsi="Arial"/>
                 <w:spacing w:val="-8"/>
                 <w:sz w:val="18"/>
               </w:rPr>
-              <w:t>не ре</w:t>
-            </w:r>
+              <w:t>не</w:t>
+            </w:r>
+            <w:proofErr w:type="spellEnd"/>
+            <w:r>
+              <w:rPr>
+                <w:rFonts w:ascii="Arial" w:hAnsi="Arial"/>
+                <w:spacing w:val="-8"/>
+                <w:sz w:val="18"/>
+              </w:rPr>
+              <w:t xml:space="preserve"> </w:t>
+            </w:r>
+            <w:proofErr w:type="spellStart"/>
+            <w:r>
+              <w:rPr>
+                <w:rFonts w:ascii="Arial" w:hAnsi="Arial"/>
+                <w:spacing w:val="-8"/>
+                <w:sz w:val="18"/>
+              </w:rPr>
+              <w:t>ре</w:t>
+            </w:r>
+            <w:proofErr w:type="spellEnd"/>
             <w:r>
               <w:rPr>
                 <w:rFonts w:ascii="Arial" w:hAnsi="Arial"/>
@@ -2491,12 +3063,37 @@
               </w:rPr>
               <w:t>Ч</w:t>
             </w:r>
-            <w:r>
-              <w:rPr>
-                <w:rFonts w:ascii="Arial" w:hAnsi="Arial"/>
-                <w:sz w:val="18"/>
-              </w:rPr>
-              <w:t xml:space="preserve">ува се, </w:t>
+            <w:proofErr w:type="spellStart"/>
+            <w:r>
+              <w:rPr>
+                <w:rFonts w:ascii="Arial" w:hAnsi="Arial"/>
+                <w:sz w:val="18"/>
+              </w:rPr>
+              <w:t>ува</w:t>
+            </w:r>
+            <w:proofErr w:type="spellEnd"/>
+            <w:r>
+              <w:rPr>
+                <w:rFonts w:ascii="Arial" w:hAnsi="Arial"/>
+                <w:sz w:val="18"/>
+              </w:rPr>
+              <w:t xml:space="preserve"> </w:t>
+            </w:r>
+            <w:proofErr w:type="spellStart"/>
+            <w:r>
+              <w:rPr>
+                <w:rFonts w:ascii="Arial" w:hAnsi="Arial"/>
+                <w:sz w:val="18"/>
+              </w:rPr>
+              <w:t>се</w:t>
+            </w:r>
+            <w:proofErr w:type="spellEnd"/>
+            <w:r>
+              <w:rPr>
+                <w:rFonts w:ascii="Arial" w:hAnsi="Arial"/>
+                <w:sz w:val="18"/>
+              </w:rPr>
+              <w:t xml:space="preserve">, </w:t>
             </w:r>
             <w:r>
               <w:rPr>
@@ -2581,6 +3178,7 @@
                 <w:sz w:val="18"/>
               </w:rPr>
             </w:pPr>
+            <w:proofErr w:type="spellStart"/>
             <w:r>
               <w:rPr>
                 <w:rFonts w:ascii="Arial" w:hAnsi="Arial"/>
@@ -2588,6 +3186,7 @@
               </w:rPr>
               <w:t>Ва</w:t>
             </w:r>
+            <w:proofErr w:type="spellEnd"/>
             <w:r>
               <w:rPr>
                 <w:rFonts w:ascii="Arial" w:hAnsi="Arial"/>
@@ -2596,12 +3195,37 @@
               </w:rPr>
               <w:t>ж</w:t>
             </w:r>
-            <w:r>
-              <w:rPr>
-                <w:rFonts w:ascii="Arial" w:hAnsi="Arial"/>
-                <w:sz w:val="18"/>
-              </w:rPr>
-              <w:t xml:space="preserve">на напомена, </w:t>
+            <w:proofErr w:type="spellStart"/>
+            <w:r>
+              <w:rPr>
+                <w:rFonts w:ascii="Arial" w:hAnsi="Arial"/>
+                <w:sz w:val="18"/>
+              </w:rPr>
+              <w:t>на</w:t>
+            </w:r>
+            <w:proofErr w:type="spellEnd"/>
+            <w:r>
+              <w:rPr>
+                <w:rFonts w:ascii="Arial" w:hAnsi="Arial"/>
+                <w:sz w:val="18"/>
+              </w:rPr>
+              <w:t xml:space="preserve"> </w:t>
+            </w:r>
+            <w:proofErr w:type="spellStart"/>
+            <w:r>
+              <w:rPr>
+                <w:rFonts w:ascii="Arial" w:hAnsi="Arial"/>
+                <w:sz w:val="18"/>
+              </w:rPr>
+              <w:t>напомена</w:t>
+            </w:r>
+            <w:proofErr w:type="spellEnd"/>
+            <w:r>
+              <w:rPr>
+                <w:rFonts w:ascii="Arial" w:hAnsi="Arial"/>
+                <w:sz w:val="18"/>
+              </w:rPr>
+              <w:t xml:space="preserve">, </w:t>
             </w:r>
             <w:r>
               <w:rPr>
@@ -2667,12 +3291,21 @@
                 <w:sz w:val="18"/>
               </w:rPr>
             </w:pPr>
-            <w:r>
-              <w:rPr>
-                <w:rFonts w:ascii="Arial" w:hAnsi="Arial"/>
-                <w:sz w:val="18"/>
-              </w:rPr>
-              <w:t xml:space="preserve">Извод, </w:t>
+            <w:proofErr w:type="spellStart"/>
+            <w:r>
+              <w:rPr>
+                <w:rFonts w:ascii="Arial" w:hAnsi="Arial"/>
+                <w:sz w:val="18"/>
+              </w:rPr>
+              <w:t>Извод</w:t>
+            </w:r>
+            <w:proofErr w:type="spellEnd"/>
+            <w:r>
+              <w:rPr>
+                <w:rFonts w:ascii="Arial" w:hAnsi="Arial"/>
+                <w:sz w:val="18"/>
+              </w:rPr>
+              <w:t xml:space="preserve">, </w:t>
             </w:r>
             <w:r>
               <w:rPr>
@@ -2774,13 +3407,31 @@
                 <w:sz w:val="18"/>
               </w:rPr>
             </w:pPr>
-            <w:r>
-              <w:rPr>
-                <w:rFonts w:ascii="Arial" w:hAnsi="Arial"/>
-                <w:sz w:val="18"/>
-              </w:rPr>
-              <w:t>Датум прихвата</w:t>
-            </w:r>
+            <w:proofErr w:type="spellStart"/>
+            <w:r>
+              <w:rPr>
+                <w:rFonts w:ascii="Arial" w:hAnsi="Arial"/>
+                <w:sz w:val="18"/>
+              </w:rPr>
+              <w:t>Датум</w:t>
+            </w:r>
+            <w:proofErr w:type="spellEnd"/>
+            <w:r>
+              <w:rPr>
+                <w:rFonts w:ascii="Arial" w:hAnsi="Arial"/>
+                <w:sz w:val="18"/>
+              </w:rPr>
+              <w:t xml:space="preserve"> </w:t>
+            </w:r>
+            <w:proofErr w:type="spellStart"/>
+            <w:r>
+              <w:rPr>
+                <w:rFonts w:ascii="Arial" w:hAnsi="Arial"/>
+                <w:sz w:val="18"/>
+              </w:rPr>
+              <w:t>прихвата</w:t>
+            </w:r>
+            <w:proofErr w:type="spellEnd"/>
             <w:r>
               <w:rPr>
                 <w:rFonts w:ascii="Arial" w:hAnsi="Arial"/>
@@ -2794,7 +3445,23 @@
                 <w:rFonts w:ascii="Arial" w:hAnsi="Arial"/>
                 <w:sz w:val="18"/>
               </w:rPr>
-              <w:t xml:space="preserve">а теме, </w:t>
+              <w:t xml:space="preserve">а </w:t>
+            </w:r>
+            <w:proofErr w:type="spellStart"/>
+            <w:r>
+              <w:rPr>
+                <w:rFonts w:ascii="Arial" w:hAnsi="Arial"/>
+                <w:sz w:val="18"/>
+              </w:rPr>
+              <w:t>теме</w:t>
+            </w:r>
+            <w:proofErr w:type="spellEnd"/>
+            <w:r>
+              <w:rPr>
+                <w:rFonts w:ascii="Arial" w:hAnsi="Arial"/>
+                <w:sz w:val="18"/>
+              </w:rPr>
+              <w:t xml:space="preserve">, </w:t>
             </w:r>
             <w:r>
               <w:rPr>
@@ -2862,12 +3529,37 @@
                 <w:sz w:val="18"/>
               </w:rPr>
             </w:pPr>
-            <w:r>
-              <w:rPr>
-                <w:rFonts w:ascii="Arial" w:hAnsi="Arial"/>
-                <w:sz w:val="18"/>
-              </w:rPr>
-              <w:t xml:space="preserve">Датум одбране, </w:t>
+            <w:proofErr w:type="spellStart"/>
+            <w:r>
+              <w:rPr>
+                <w:rFonts w:ascii="Arial" w:hAnsi="Arial"/>
+                <w:sz w:val="18"/>
+              </w:rPr>
+              <w:t>Датум</w:t>
+            </w:r>
+            <w:proofErr w:type="spellEnd"/>
+            <w:r>
+              <w:rPr>
+                <w:rFonts w:ascii="Arial" w:hAnsi="Arial"/>
+                <w:sz w:val="18"/>
+              </w:rPr>
+              <w:t xml:space="preserve"> </w:t>
+            </w:r>
+            <w:proofErr w:type="spellStart"/>
+            <w:r>
+              <w:rPr>
+                <w:rFonts w:ascii="Arial" w:hAnsi="Arial"/>
+                <w:sz w:val="18"/>
+              </w:rPr>
+              <w:t>одбране</w:t>
+            </w:r>
+            <w:proofErr w:type="spellEnd"/>
+            <w:r>
+              <w:rPr>
+                <w:rFonts w:ascii="Arial" w:hAnsi="Arial"/>
+                <w:sz w:val="18"/>
+              </w:rPr>
+              <w:t xml:space="preserve">, </w:t>
             </w:r>
             <w:r>
               <w:rPr>
@@ -2945,13 +3637,41 @@
               </w:rPr>
               <w:t>Ч</w:t>
             </w:r>
+            <w:proofErr w:type="spellStart"/>
             <w:r>
               <w:rPr>
                 <w:rFonts w:ascii="Arial" w:hAnsi="Arial"/>
                 <w:spacing w:val="-4"/>
                 <w:sz w:val="18"/>
               </w:rPr>
-              <w:t xml:space="preserve">ланови комисије, </w:t>
+              <w:t>ланови</w:t>
+            </w:r>
+            <w:proofErr w:type="spellEnd"/>
+            <w:r>
+              <w:rPr>
+                <w:rFonts w:ascii="Arial" w:hAnsi="Arial"/>
+                <w:spacing w:val="-4"/>
+                <w:sz w:val="18"/>
+              </w:rPr>
+              <w:t xml:space="preserve"> </w:t>
+            </w:r>
+            <w:proofErr w:type="spellStart"/>
+            <w:r>
+              <w:rPr>
+                <w:rFonts w:ascii="Arial" w:hAnsi="Arial"/>
+                <w:spacing w:val="-4"/>
+                <w:sz w:val="18"/>
+              </w:rPr>
+              <w:t>комисије</w:t>
+            </w:r>
+            <w:proofErr w:type="spellEnd"/>
+            <w:r>
+              <w:rPr>
+                <w:rFonts w:ascii="Arial" w:hAnsi="Arial"/>
+                <w:spacing w:val="-4"/>
+                <w:sz w:val="18"/>
+              </w:rPr>
+              <w:t xml:space="preserve">, </w:t>
             </w:r>
             <w:r>
               <w:rPr>
@@ -2992,12 +3712,21 @@
                 <w:sz w:val="18"/>
               </w:rPr>
             </w:pPr>
-            <w:r>
-              <w:rPr>
-                <w:rFonts w:ascii="Arial" w:hAnsi="Arial"/>
-                <w:sz w:val="18"/>
-              </w:rPr>
-              <w:t>Председник:</w:t>
+            <w:proofErr w:type="spellStart"/>
+            <w:r>
+              <w:rPr>
+                <w:rFonts w:ascii="Arial" w:hAnsi="Arial"/>
+                <w:sz w:val="18"/>
+              </w:rPr>
+              <w:t>Председник</w:t>
+            </w:r>
+            <w:proofErr w:type="spellEnd"/>
+            <w:r>
+              <w:rPr>
+                <w:rFonts w:ascii="Arial" w:hAnsi="Arial"/>
+                <w:sz w:val="18"/>
+              </w:rPr>
+              <w:t>:</w:t>
             </w:r>
           </w:p>
         </w:tc>
@@ -3110,12 +3839,21 @@
               </w:rPr>
               <w:t>Ч</w:t>
             </w:r>
-            <w:r>
-              <w:rPr>
-                <w:rFonts w:ascii="Arial" w:hAnsi="Arial"/>
-                <w:sz w:val="18"/>
-              </w:rPr>
-              <w:t>лан:</w:t>
+            <w:proofErr w:type="spellStart"/>
+            <w:r>
+              <w:rPr>
+                <w:rFonts w:ascii="Arial" w:hAnsi="Arial"/>
+                <w:sz w:val="18"/>
+              </w:rPr>
+              <w:t>лан</w:t>
+            </w:r>
+            <w:proofErr w:type="spellEnd"/>
+            <w:r>
+              <w:rPr>
+                <w:rFonts w:ascii="Arial" w:hAnsi="Arial"/>
+                <w:sz w:val="18"/>
+              </w:rPr>
+              <w:t>:</w:t>
             </w:r>
           </w:p>
         </w:tc>
@@ -3193,13 +3931,31 @@
                 <w:sz w:val="18"/>
               </w:rPr>
             </w:pPr>
-            <w:r>
-              <w:rPr>
-                <w:rFonts w:ascii="Arial" w:hAnsi="Arial"/>
-                <w:sz w:val="18"/>
-              </w:rPr>
-              <w:t>Потпис ментора</w:t>
-            </w:r>
+            <w:proofErr w:type="spellStart"/>
+            <w:r>
+              <w:rPr>
+                <w:rFonts w:ascii="Arial" w:hAnsi="Arial"/>
+                <w:sz w:val="18"/>
+              </w:rPr>
+              <w:t>Потпис</w:t>
+            </w:r>
+            <w:proofErr w:type="spellEnd"/>
+            <w:r>
+              <w:rPr>
+                <w:rFonts w:ascii="Arial" w:hAnsi="Arial"/>
+                <w:sz w:val="18"/>
+              </w:rPr>
+              <w:t xml:space="preserve"> </w:t>
+            </w:r>
+            <w:proofErr w:type="spellStart"/>
+            <w:r>
+              <w:rPr>
+                <w:rFonts w:ascii="Arial" w:hAnsi="Arial"/>
+                <w:sz w:val="18"/>
+              </w:rPr>
+              <w:t>ментора</w:t>
+            </w:r>
+            <w:proofErr w:type="spellEnd"/>
           </w:p>
         </w:tc>
       </w:tr>
@@ -3258,12 +4014,37 @@
               </w:rPr>
               <w:t>Ч</w:t>
             </w:r>
-            <w:r>
-              <w:rPr>
-                <w:rFonts w:ascii="Arial" w:hAnsi="Arial"/>
-                <w:sz w:val="18"/>
-              </w:rPr>
-              <w:t>лан, ментор:</w:t>
+            <w:proofErr w:type="spellStart"/>
+            <w:r>
+              <w:rPr>
+                <w:rFonts w:ascii="Arial" w:hAnsi="Arial"/>
+                <w:sz w:val="18"/>
+              </w:rPr>
+              <w:t>лан</w:t>
+            </w:r>
+            <w:proofErr w:type="spellEnd"/>
+            <w:r>
+              <w:rPr>
+                <w:rFonts w:ascii="Arial" w:hAnsi="Arial"/>
+                <w:sz w:val="18"/>
+              </w:rPr>
+              <w:t xml:space="preserve">, </w:t>
+            </w:r>
+            <w:proofErr w:type="spellStart"/>
+            <w:r>
+              <w:rPr>
+                <w:rFonts w:ascii="Arial" w:hAnsi="Arial"/>
+                <w:sz w:val="18"/>
+              </w:rPr>
+              <w:t>ментор</w:t>
+            </w:r>
+            <w:proofErr w:type="spellEnd"/>
+            <w:r>
+              <w:rPr>
+                <w:rFonts w:ascii="Arial" w:hAnsi="Arial"/>
+                <w:sz w:val="18"/>
+              </w:rPr>
+              <w:t>:</w:t>
             </w:r>
           </w:p>
         </w:tc>
@@ -4452,6 +5233,7 @@
                 <w:szCs w:val="18"/>
               </w:rPr>
             </w:pPr>
+            <w:proofErr w:type="spellStart"/>
             <w:r>
               <w:rPr>
                 <w:rFonts w:ascii="Arial" w:hAnsi="Arial" w:cs="Arial"/>
@@ -4460,6 +5242,7 @@
               </w:rPr>
               <w:t>Vojvodina</w:t>
             </w:r>
+            <w:proofErr w:type="spellEnd"/>
           </w:p>
         </w:tc>
       </w:tr>
@@ -5875,12 +6658,21 @@
                 <w:sz w:val="18"/>
               </w:rPr>
             </w:pPr>
-            <w:r>
-              <w:rPr>
-                <w:rFonts w:ascii="Arial" w:hAnsi="Arial"/>
-                <w:sz w:val="18"/>
-              </w:rPr>
-              <w:t>Menthor's sign</w:t>
+            <w:proofErr w:type="spellStart"/>
+            <w:r>
+              <w:rPr>
+                <w:rFonts w:ascii="Arial" w:hAnsi="Arial"/>
+                <w:sz w:val="18"/>
+              </w:rPr>
+              <w:t>Menthor's</w:t>
+            </w:r>
+            <w:proofErr w:type="spellEnd"/>
+            <w:r>
+              <w:rPr>
+                <w:rFonts w:ascii="Arial" w:hAnsi="Arial"/>
+                <w:sz w:val="18"/>
+              </w:rPr>
+              <w:t xml:space="preserve"> sign</w:t>
             </w:r>
           </w:p>
         </w:tc>
@@ -6158,6 +6950,7 @@
           <w:lang w:val="sl-SI"/>
         </w:rPr>
       </w:pPr>
+      <w:proofErr w:type="spellStart"/>
       <w:r>
         <w:rPr>
           <w:rFonts w:ascii="Tahoma" w:hAnsi="Tahoma" w:cs="Tahoma"/>
@@ -6179,6 +6972,7 @@
         </w:rPr>
         <w:t>adržaj</w:t>
       </w:r>
+      <w:proofErr w:type="spellEnd"/>
     </w:p>
     <w:p>
       <w:pPr>
@@ -7875,11 +8669,21 @@
         <w:pStyle w:val="Heading1"/>
       </w:pPr>
       <w:bookmarkStart w:id="0" w:name="_Toc77430197"/>
+      <w:proofErr w:type="spellStart"/>
       <w:r>
         <w:lastRenderedPageBreak/>
-        <w:t>Klik mehanizmi</w:t>
+        <w:t>Klik</w:t>
+      </w:r>
+      <w:proofErr w:type="spellEnd"/>
+      <w:r>
+        <w:t xml:space="preserve"> </w:t>
+      </w:r>
+      <w:proofErr w:type="spellStart"/>
+      <w:r>
+        <w:t>mehanizmi</w:t>
       </w:r>
       <w:bookmarkEnd w:id="0"/>
+      <w:proofErr w:type="spellEnd"/>
     </w:p>
     <w:p>
       <w:pPr>
@@ -7907,34 +8711,67 @@
       <w:bookmarkStart w:id="1" w:name="_Toc77430198"/>
       <w:r>
         <w:lastRenderedPageBreak/>
-        <w:t>Bio mimikrija</w:t>
+        <w:t xml:space="preserve">Bio </w:t>
+      </w:r>
+      <w:proofErr w:type="spellStart"/>
+      <w:r>
+        <w:t>mimikrija</w:t>
       </w:r>
       <w:bookmarkEnd w:id="1"/>
+      <w:proofErr w:type="spellEnd"/>
     </w:p>
     <w:p>
       <w:pPr>
         <w:pStyle w:val="Heading1"/>
       </w:pPr>
       <w:bookmarkStart w:id="2" w:name="_Toc77430199"/>
+      <w:proofErr w:type="spellStart"/>
       <w:r>
         <w:lastRenderedPageBreak/>
-        <w:t>Mikro l</w:t>
+        <w:t>Mikro</w:t>
+      </w:r>
+      <w:proofErr w:type="spellEnd"/>
+      <w:r>
+        <w:t xml:space="preserve"> </w:t>
+      </w:r>
+      <w:proofErr w:type="spellStart"/>
+      <w:r>
+        <w:t>l</w:t>
       </w:r>
       <w:r>
         <w:t>etelice</w:t>
       </w:r>
       <w:bookmarkEnd w:id="2"/>
+      <w:proofErr w:type="spellEnd"/>
     </w:p>
     <w:p>
       <w:pPr>
         <w:pStyle w:val="Heading1"/>
       </w:pPr>
       <w:bookmarkStart w:id="3" w:name="_Toc77430200"/>
+      <w:proofErr w:type="spellStart"/>
       <w:r>
         <w:lastRenderedPageBreak/>
-        <w:t>Mehanizam leta diptera</w:t>
+        <w:t>Mehanizam</w:t>
+      </w:r>
+      <w:proofErr w:type="spellEnd"/>
+      <w:r>
+        <w:t xml:space="preserve"> </w:t>
+      </w:r>
+      <w:proofErr w:type="spellStart"/>
+      <w:r>
+        <w:t>leta</w:t>
+      </w:r>
+      <w:proofErr w:type="spellEnd"/>
+      <w:r>
+        <w:t xml:space="preserve"> </w:t>
+      </w:r>
+      <w:proofErr w:type="spellStart"/>
+      <w:r>
+        <w:t>diptera</w:t>
       </w:r>
       <w:bookmarkEnd w:id="3"/>
+      <w:proofErr w:type="spellEnd"/>
     </w:p>
     <w:p>
       <w:pPr>
@@ -8001,28 +8838,7 @@
                                 <w:rFonts w:ascii="Tahoma" w:hAnsi="Tahoma" w:cs="Tahoma"/>
                                 <w:lang w:val="sr-Latn-ME"/>
                               </w:rPr>
-                              <w:t>Dipteri su česta vrsta u svim većini zemaljskih biosfera i do sada je otkriveno oko više od 150 000 vrsta. Smatra se da su pored pčela najbitniji insketi koji pomažu razmonžavanje biljaka oprašivanjem. Pripadaju supergrupi Endopterigota, tj insekata koje u svom životnom ciklusu imaju radikalne morfološke promene, što se može primetit</w:t>
-                            </w:r>
-                            <w:r>
-                              <w:rPr>
-                                <w:rFonts w:ascii="Tahoma" w:hAnsi="Tahoma" w:cs="Tahoma"/>
-                                <w:lang w:val="sr-Latn-ME"/>
-                              </w:rPr>
-                              <w:t>i</w:t>
-                            </w:r>
-                            <w:r>
-                              <w:rPr>
-                                <w:rFonts w:ascii="Tahoma" w:hAnsi="Tahoma" w:cs="Tahoma"/>
-                                <w:lang w:val="sr-Latn-ME"/>
-                              </w:rPr>
-                              <w:t xml:space="preserve"> kada se porede larve i odrasle jedinke. </w:t>
-                            </w:r>
-                            <w:r>
-                              <w:rPr>
-                                <w:rFonts w:ascii="Tahoma" w:hAnsi="Tahoma" w:cs="Tahoma"/>
-                                <w:lang w:val="sr-Latn-ME"/>
-                              </w:rPr>
-                              <w:t>Interesantna razlika kod diptara u odnosu da druge leteće vrste je to da su za let razvile specifične dodatke , umesto da krila budu nakačena na već postojeće ruke kao kod ostalih</w:t>
+                              <w:t>Dipteri su česta vrsta u svim većini zemaljskih biosfera i do sada je otkriveno oko više od 150 000 vrsta. Smatra se da su pored pčela najbitniji insketi koji pomažu razmonžavanje biljaka oprašivanjem. Pripadaju supergrupi Endopterigota, tj insekata koje u svom životnom ciklusu imaju radikalne morfološke promene, što se može primetiti kada se porede larve i odrasle jedinke. Interesantna razlika kod diptara u odnosu da druge leteće vrste je to da su za let razvile specifične dodatke , umesto da krila budu nakačena na već postojeće ruke kao kod ostalih</w:t>
                             </w:r>
                           </w:p>
                         </w:txbxContent>
@@ -8064,28 +8880,7 @@
                           <w:rFonts w:ascii="Tahoma" w:hAnsi="Tahoma" w:cs="Tahoma"/>
                           <w:lang w:val="sr-Latn-ME"/>
                         </w:rPr>
-                        <w:t>Dipteri su česta vrsta u svim većini zemaljskih biosfera i do sada je otkriveno oko više od 150 000 vrsta. Smatra se da su pored pčela najbitniji insketi koji pomažu razmonžavanje biljaka oprašivanjem. Pripadaju supergrupi Endopterigota, tj insekata koje u svom životnom ciklusu imaju radikalne morfološke promene, što se može primetit</w:t>
-                      </w:r>
-                      <w:r>
-                        <w:rPr>
-                          <w:rFonts w:ascii="Tahoma" w:hAnsi="Tahoma" w:cs="Tahoma"/>
-                          <w:lang w:val="sr-Latn-ME"/>
-                        </w:rPr>
-                        <w:t>i</w:t>
-                      </w:r>
-                      <w:r>
-                        <w:rPr>
-                          <w:rFonts w:ascii="Tahoma" w:hAnsi="Tahoma" w:cs="Tahoma"/>
-                          <w:lang w:val="sr-Latn-ME"/>
-                        </w:rPr>
-                        <w:t xml:space="preserve"> kada se porede larve i odrasle jedinke. </w:t>
-                      </w:r>
-                      <w:r>
-                        <w:rPr>
-                          <w:rFonts w:ascii="Tahoma" w:hAnsi="Tahoma" w:cs="Tahoma"/>
-                          <w:lang w:val="sr-Latn-ME"/>
-                        </w:rPr>
-                        <w:t>Interesantna razlika kod diptara u odnosu da druge leteće vrste je to da su za let razvile specifične dodatke , umesto da krila budu nakačena na već postojeće ruke kao kod ostalih</w:t>
+                        <w:t>Dipteri su česta vrsta u svim većini zemaljskih biosfera i do sada je otkriveno oko više od 150 000 vrsta. Smatra se da su pored pčela najbitniji insketi koji pomažu razmonžavanje biljaka oprašivanjem. Pripadaju supergrupi Endopterigota, tj insekata koje u svom životnom ciklusu imaju radikalne morfološke promene, što se može primetiti kada se porede larve i odrasle jedinke. Interesantna razlika kod diptara u odnosu da druge leteće vrste je to da su za let razvile specifične dodatke , umesto da krila budu nakačena na već postojeće ruke kao kod ostalih</w:t>
                       </w:r>
                     </w:p>
                   </w:txbxContent>
@@ -8158,7 +8953,7 @@
                                 <w:szCs w:val="24"/>
                                 <w:lang w:val="sr-Latn-ME"/>
                               </w:rPr>
-                              <w:t>Let je evoluirao tačno četri puta u nama vidljivoj istoriji.života.Kod pterosaura, ptica, letećih miševa i insekata.</w:t>
+                              <w:t xml:space="preserve">Let </w:t>
                             </w:r>
                             <w:r>
                               <w:rPr>
@@ -8166,7 +8961,7 @@
                                 <w:szCs w:val="24"/>
                                 <w:lang w:val="sr-Latn-ME"/>
                               </w:rPr>
-                              <w:t xml:space="preserve"> Svaki put kada je evoluirao proizveo je veliki spektar raznih vrsta. Let je jako koristan i jeftin vid kretanja koji omogućava vrstama koje ga imaju da razvijaju jedinstvene niše u načinu nalaženja hrane, migracije i pronalaženja partenra za reprodukciju. U ovom radu se fokusiramo na insekte iz roda Diptera ( dvokrilci</w:t>
+                              <w:t>je evoluirao tačno četri puta u nama vidljivoj istoriji.života.Kod pterosaura, ptica, letećih miševa i insekata. Svaki put kada je evoluirao proizveo je veliki spektar raznih vrsta. Let je jako koristan i jeftin vid kretanja koji omogućava vrstama koje ga imaju da razvijaju jedinstvene niše u načinu nalaženja hrane, migracije i pronalaženja partenra za reprodukciju. U ovom radu se fokusiramo na insekte iz roda Diptera ( dvokrilci</w:t>
                             </w:r>
                             <w:r>
                               <w:rPr>
@@ -8221,7 +9016,7 @@
                           <w:szCs w:val="24"/>
                           <w:lang w:val="sr-Latn-ME"/>
                         </w:rPr>
-                        <w:t>Let je evoluirao tačno četri puta u nama vidljivoj istoriji.života.Kod pterosaura, ptica, letećih miševa i insekata.</w:t>
+                        <w:t xml:space="preserve">Let </w:t>
                       </w:r>
                       <w:r>
                         <w:rPr>
@@ -8229,7 +9024,7 @@
                           <w:szCs w:val="24"/>
                           <w:lang w:val="sr-Latn-ME"/>
                         </w:rPr>
-                        <w:t xml:space="preserve"> Svaki put kada je evoluirao proizveo je veliki spektar raznih vrsta. Let je jako koristan i jeftin vid kretanja koji omogućava vrstama koje ga imaju da razvijaju jedinstvene niše u načinu nalaženja hrane, migracije i pronalaženja partenra za reprodukciju. U ovom radu se fokusiramo na insekte iz roda Diptera ( dvokrilci</w:t>
+                        <w:t>je evoluirao tačno četri puta u nama vidljivoj istoriji.života.Kod pterosaura, ptica, letećih miševa i insekata. Svaki put kada je evoluirao proizveo je veliki spektar raznih vrsta. Let je jako koristan i jeftin vid kretanja koji omogućava vrstama koje ga imaju da razvijaju jedinstvene niše u načinu nalaženja hrane, migracije i pronalaženja partenra za reprodukciju. U ovom radu se fokusiramo na insekte iz roda Diptera ( dvokrilci</w:t>
                       </w:r>
                       <w:r>
                         <w:rPr>
@@ -8287,6 +9082,9 @@
               <w:jc w:val="center"/>
             </w:pPr>
             <w:r>
+              <w:rPr>
+                <w:noProof/>
+              </w:rPr>
               <w:drawing>
                 <wp:inline distT="0" distB="0" distL="0" distR="0" wp14:anchorId="29FA641B" wp14:editId="05DF2918">
                   <wp:extent cx="5390985" cy="3787232"/>
@@ -8328,8 +9126,13 @@
             <w:pPr>
               <w:pStyle w:val="Caption"/>
             </w:pPr>
-            <w:r>
-              <w:t xml:space="preserve">Figura  </w:t>
+            <w:proofErr w:type="spellStart"/>
+            <w:r>
+              <w:t>Figura</w:t>
+            </w:r>
+            <w:proofErr w:type="spellEnd"/>
+            <w:r>
+              <w:t xml:space="preserve">  </w:t>
             </w:r>
             <w:fldSimple w:instr=" STYLEREF 1 \s ">
               <w:r>
@@ -8351,14 +9154,51 @@
               </w:r>
             </w:fldSimple>
             <w:r>
-              <w:t xml:space="preserve"> Vr</w:t>
+              <w:t xml:space="preserve"> </w:t>
+            </w:r>
+            <w:proofErr w:type="spellStart"/>
+            <w:r>
+              <w:t>Vr</w:t>
             </w:r>
             <w:r>
               <w:t>s</w:t>
             </w:r>
             <w:r>
-              <w:t>te koje su evoluirale letenje</w:t>
-            </w:r>
+              <w:t>te</w:t>
+            </w:r>
+            <w:proofErr w:type="spellEnd"/>
+            <w:r>
+              <w:t xml:space="preserve"> </w:t>
+            </w:r>
+            <w:proofErr w:type="spellStart"/>
+            <w:r>
+              <w:t>koje</w:t>
+            </w:r>
+            <w:proofErr w:type="spellEnd"/>
+            <w:r>
+              <w:t xml:space="preserve"> </w:t>
+            </w:r>
+            <w:proofErr w:type="spellStart"/>
+            <w:r>
+              <w:t>su</w:t>
+            </w:r>
+            <w:proofErr w:type="spellEnd"/>
+            <w:r>
+              <w:t xml:space="preserve"> </w:t>
+            </w:r>
+            <w:proofErr w:type="spellStart"/>
+            <w:r>
+              <w:t>evoluirale</w:t>
+            </w:r>
+            <w:proofErr w:type="spellEnd"/>
+            <w:r>
+              <w:t xml:space="preserve"> </w:t>
+            </w:r>
+            <w:proofErr w:type="spellStart"/>
+            <w:r>
+              <w:t>letenje</w:t>
+            </w:r>
+            <w:proofErr w:type="spellEnd"/>
           </w:p>
         </w:tc>
       </w:tr>
@@ -8440,14 +9280,7 @@
                                 <w:rFonts w:ascii="Tahoma" w:hAnsi="Tahoma" w:cs="Tahoma"/>
                                 <w:lang w:val="sr-Latn-ME"/>
                               </w:rPr>
-                              <w:t>Telo diptere se deli na glavu, toraks i abdomen.</w:t>
-                            </w:r>
-                            <w:r>
-                              <w:rPr>
-                                <w:rFonts w:ascii="Tahoma" w:hAnsi="Tahoma" w:cs="Tahoma"/>
-                                <w:lang w:val="sr-Latn-ME"/>
-                              </w:rPr>
-                              <w:t xml:space="preserve"> Na glavi se nalaze oči, antena i  usta za hranjenje.Na toraksu su krila, halteri i noge. Abdomen nosi organe za varenje i reprodukciju.</w:t>
+                              <w:t>Telo diptere se deli na glavu, toraks i abdomen. Na glavi se nalaze oči, antena i  usta za hranjenje.Na toraksu su krila, halteri i noge. Abdomen nosi organe za varenje i reprodukciju.</w:t>
                             </w:r>
                           </w:p>
                           <w:p>
@@ -8472,63 +9305,7 @@
                                 <w:rFonts w:ascii="Tahoma" w:hAnsi="Tahoma" w:cs="Tahoma"/>
                                 <w:lang w:val="sr-Latn-ME"/>
                               </w:rPr>
-                              <w:t>Diptare imaju specijalizovane organe zvane halteri</w:t>
-                            </w:r>
-                            <w:r>
-                              <w:rPr>
-                                <w:rFonts w:ascii="Tahoma" w:hAnsi="Tahoma" w:cs="Tahoma"/>
-                                <w:lang w:val="sr-Latn-ME"/>
-                              </w:rPr>
-                              <w:t xml:space="preserve"> ili balanseri</w:t>
-                            </w:r>
-                            <w:r>
-                              <w:rPr>
-                                <w:rFonts w:ascii="Tahoma" w:hAnsi="Tahoma" w:cs="Tahoma"/>
-                                <w:lang w:val="sr-Latn-ME"/>
-                              </w:rPr>
-                              <w:t>, koji služe kao</w:t>
-                            </w:r>
-                            <w:r>
-                              <w:rPr>
-                                <w:rFonts w:ascii="Tahoma" w:hAnsi="Tahoma" w:cs="Tahoma"/>
-                                <w:lang w:val="sr-Latn-ME"/>
-                              </w:rPr>
-                              <w:t xml:space="preserve"> ugrađeni</w:t>
-                            </w:r>
-                            <w:r>
-                              <w:rPr>
-                                <w:rFonts w:ascii="Tahoma" w:hAnsi="Tahoma" w:cs="Tahoma"/>
-                                <w:lang w:val="sr-Latn-ME"/>
-                              </w:rPr>
-                              <w:t xml:space="preserve"> giroskop</w:t>
-                            </w:r>
-                            <w:r>
-                              <w:rPr>
-                                <w:rFonts w:ascii="Tahoma" w:hAnsi="Tahoma" w:cs="Tahoma"/>
-                                <w:lang w:val="sr-Latn-ME"/>
-                              </w:rPr>
-                              <w:t>i</w:t>
-                            </w:r>
-                            <w:r>
-                              <w:rPr>
-                                <w:rFonts w:ascii="Tahoma" w:hAnsi="Tahoma" w:cs="Tahoma"/>
-                                <w:lang w:val="sr-Latn-ME"/>
-                              </w:rPr>
-                              <w:t xml:space="preserve"> kojima one mere svoju poziciju i orijentaciju u prostoru</w:t>
-                            </w:r>
-                            <w:r>
-                              <w:rPr>
-                                <w:rFonts w:ascii="Tahoma" w:hAnsi="Tahoma" w:cs="Tahoma"/>
-                                <w:lang w:val="sr-Latn-ME"/>
-                              </w:rPr>
-                              <w:t>. One osciluju velikom frekvencijom zajedno sa krilima, skupljaju informacije i šalju direktno mišićima koji kontrolišu krila. Jedinke kojima je ovaj organ odstranjen ne mogu da lete.</w:t>
-                            </w:r>
-                            <w:r>
-                              <w:rPr>
-                                <w:rFonts w:ascii="Tahoma" w:hAnsi="Tahoma" w:cs="Tahoma"/>
-                                <w:lang w:val="sr-Latn-ME"/>
-                              </w:rPr>
-                              <w:t xml:space="preserve"> Ovaj sistem im je omogućio da budu jedni on najboljiš letača u životninjskom carstvu.</w:t>
+                              <w:t>Diptare imaju specijalizovane organe zvane halteri ili balanseri, koji služe kao ugrađeni giroskopi kojima one mere svoju poziciju i orijentaciju u prostoru. One osciluju velikom frekvencijom zajedno sa krilima, skupljaju informacije i šalju direktno mišićima koji kontrolišu krila. Jedinke kojima je ovaj organ odstranjen ne mogu da lete. Ovaj sistem im je omogućio da budu jedni on najboljiš letača u životninjskom carstvu.</w:t>
                             </w:r>
                           </w:p>
                         </w:txbxContent>
@@ -8566,14 +9343,7 @@
                           <w:rFonts w:ascii="Tahoma" w:hAnsi="Tahoma" w:cs="Tahoma"/>
                           <w:lang w:val="sr-Latn-ME"/>
                         </w:rPr>
-                        <w:t>Telo diptere se deli na glavu, toraks i abdomen.</w:t>
-                      </w:r>
-                      <w:r>
-                        <w:rPr>
-                          <w:rFonts w:ascii="Tahoma" w:hAnsi="Tahoma" w:cs="Tahoma"/>
-                          <w:lang w:val="sr-Latn-ME"/>
-                        </w:rPr>
-                        <w:t xml:space="preserve"> Na glavi se nalaze oči, antena i  usta za hranjenje.Na toraksu su krila, halteri i noge. Abdomen nosi organe za varenje i reprodukciju.</w:t>
+                        <w:t>Telo diptere se deli na glavu, toraks i abdomen. Na glavi se nalaze oči, antena i  usta za hranjenje.Na toraksu su krila, halteri i noge. Abdomen nosi organe za varenje i reprodukciju.</w:t>
                       </w:r>
                     </w:p>
                     <w:p>
@@ -8598,63 +9368,7 @@
                           <w:rFonts w:ascii="Tahoma" w:hAnsi="Tahoma" w:cs="Tahoma"/>
                           <w:lang w:val="sr-Latn-ME"/>
                         </w:rPr>
-                        <w:t>Diptare imaju specijalizovane organe zvane halteri</w:t>
-                      </w:r>
-                      <w:r>
-                        <w:rPr>
-                          <w:rFonts w:ascii="Tahoma" w:hAnsi="Tahoma" w:cs="Tahoma"/>
-                          <w:lang w:val="sr-Latn-ME"/>
-                        </w:rPr>
-                        <w:t xml:space="preserve"> ili balanseri</w:t>
-                      </w:r>
-                      <w:r>
-                        <w:rPr>
-                          <w:rFonts w:ascii="Tahoma" w:hAnsi="Tahoma" w:cs="Tahoma"/>
-                          <w:lang w:val="sr-Latn-ME"/>
-                        </w:rPr>
-                        <w:t>, koji služe kao</w:t>
-                      </w:r>
-                      <w:r>
-                        <w:rPr>
-                          <w:rFonts w:ascii="Tahoma" w:hAnsi="Tahoma" w:cs="Tahoma"/>
-                          <w:lang w:val="sr-Latn-ME"/>
-                        </w:rPr>
-                        <w:t xml:space="preserve"> ugrađeni</w:t>
-                      </w:r>
-                      <w:r>
-                        <w:rPr>
-                          <w:rFonts w:ascii="Tahoma" w:hAnsi="Tahoma" w:cs="Tahoma"/>
-                          <w:lang w:val="sr-Latn-ME"/>
-                        </w:rPr>
-                        <w:t xml:space="preserve"> giroskop</w:t>
-                      </w:r>
-                      <w:r>
-                        <w:rPr>
-                          <w:rFonts w:ascii="Tahoma" w:hAnsi="Tahoma" w:cs="Tahoma"/>
-                          <w:lang w:val="sr-Latn-ME"/>
-                        </w:rPr>
-                        <w:t>i</w:t>
-                      </w:r>
-                      <w:r>
-                        <w:rPr>
-                          <w:rFonts w:ascii="Tahoma" w:hAnsi="Tahoma" w:cs="Tahoma"/>
-                          <w:lang w:val="sr-Latn-ME"/>
-                        </w:rPr>
-                        <w:t xml:space="preserve"> kojima one mere svoju poziciju i orijentaciju u prostoru</w:t>
-                      </w:r>
-                      <w:r>
-                        <w:rPr>
-                          <w:rFonts w:ascii="Tahoma" w:hAnsi="Tahoma" w:cs="Tahoma"/>
-                          <w:lang w:val="sr-Latn-ME"/>
-                        </w:rPr>
-                        <w:t>. One osciluju velikom frekvencijom zajedno sa krilima, skupljaju informacije i šalju direktno mišićima koji kontrolišu krila. Jedinke kojima je ovaj organ odstranjen ne mogu da lete.</w:t>
-                      </w:r>
-                      <w:r>
-                        <w:rPr>
-                          <w:rFonts w:ascii="Tahoma" w:hAnsi="Tahoma" w:cs="Tahoma"/>
-                          <w:lang w:val="sr-Latn-ME"/>
-                        </w:rPr>
-                        <w:t xml:space="preserve"> Ovaj sistem im je omogućio da budu jedni on najboljiš letača u životninjskom carstvu.</w:t>
+                        <w:t>Diptare imaju specijalizovane organe zvane halteri ili balanseri, koji služe kao ugrađeni giroskopi kojima one mere svoju poziciju i orijentaciju u prostoru. One osciluju velikom frekvencijom zajedno sa krilima, skupljaju informacije i šalju direktno mišićima koji kontrolišu krila. Jedinke kojima je ovaj organ odstranjen ne mogu da lete. Ovaj sistem im je omogućio da budu jedni on najboljiš letača u životninjskom carstvu.</w:t>
                       </w:r>
                     </w:p>
                   </w:txbxContent>
@@ -8665,8 +9379,37 @@
           </mc:Fallback>
         </mc:AlternateContent>
       </w:r>
+      <w:proofErr w:type="spellStart"/>
       <w:r>
-        <w:t>Anatomija diptera (kućna muva)</w:t>
+        <w:t>Anatomija</w:t>
+      </w:r>
+      <w:proofErr w:type="spellEnd"/>
+      <w:r>
+        <w:t xml:space="preserve"> </w:t>
+      </w:r>
+      <w:proofErr w:type="spellStart"/>
+      <w:r>
+        <w:t>diptera</w:t>
+      </w:r>
+      <w:proofErr w:type="spellEnd"/>
+      <w:r>
+        <w:t xml:space="preserve"> (</w:t>
+      </w:r>
+      <w:proofErr w:type="spellStart"/>
+      <w:r>
+        <w:t>kućna</w:t>
+      </w:r>
+      <w:proofErr w:type="spellEnd"/>
+      <w:r>
+        <w:t xml:space="preserve"> </w:t>
+      </w:r>
+      <w:proofErr w:type="spellStart"/>
+      <w:r>
+        <w:t>muva</w:t>
+      </w:r>
+      <w:proofErr w:type="spellEnd"/>
+      <w:r>
+        <w:t>)</w:t>
       </w:r>
       <w:bookmarkEnd w:id="4"/>
     </w:p>
@@ -8705,6 +9448,7 @@
               <w:rPr>
                 <w:rFonts w:ascii="Tahoma" w:hAnsi="Tahoma"/>
                 <w:b/>
+                <w:noProof/>
                 <w:sz w:val="28"/>
               </w:rPr>
               <w:drawing>
@@ -8753,8 +9497,13 @@
                 <w:sz w:val="28"/>
               </w:rPr>
             </w:pPr>
-            <w:r>
-              <w:t xml:space="preserve">Figura  </w:t>
+            <w:proofErr w:type="spellStart"/>
+            <w:r>
+              <w:t>Figura</w:t>
+            </w:r>
+            <w:proofErr w:type="spellEnd"/>
+            <w:r>
+              <w:t xml:space="preserve">  </w:t>
             </w:r>
             <w:fldSimple w:instr=" STYLEREF 1 \s ">
               <w:r>
@@ -8776,7 +9525,47 @@
               </w:r>
             </w:fldSimple>
             <w:r>
-              <w:t xml:space="preserve"> Anatomija muve</w:t>
+              <w:t xml:space="preserve"> </w:t>
+            </w:r>
+            <w:proofErr w:type="spellStart"/>
+            <w:r>
+              <w:t>Anatomija</w:t>
+            </w:r>
+            <w:proofErr w:type="spellEnd"/>
+            <w:r>
+              <w:t xml:space="preserve"> </w:t>
+            </w:r>
+            <w:proofErr w:type="spellStart"/>
+            <w:r>
+              <w:t>muve</w:t>
+            </w:r>
+            <w:proofErr w:type="spellEnd"/>
+            <w:r>
+              <w:t xml:space="preserve"> (</w:t>
+            </w:r>
+            <w:proofErr w:type="spellStart"/>
+            <w:r>
+              <w:t>CeCe</w:t>
+            </w:r>
+            <w:proofErr w:type="spellEnd"/>
+            <w:r>
+              <w:t xml:space="preserve"> I </w:t>
+            </w:r>
+            <w:proofErr w:type="spellStart"/>
+            <w:r>
+              <w:t>obična</w:t>
+            </w:r>
+            <w:proofErr w:type="spellEnd"/>
+            <w:r>
+              <w:t xml:space="preserve"> </w:t>
+            </w:r>
+            <w:proofErr w:type="spellStart"/>
+            <w:r>
+              <w:t>kućna</w:t>
+            </w:r>
+            <w:proofErr w:type="spellEnd"/>
+            <w:r>
+              <w:t>)</w:t>
             </w:r>
           </w:p>
         </w:tc>
@@ -8854,14 +9643,14 @@
                                 <w:rFonts w:ascii="Tahoma" w:hAnsi="Tahoma" w:cs="Tahoma"/>
                                 <w:lang w:val="sr-Latn-ME"/>
                               </w:rPr>
-                              <w:t>Glava muve je opremljena sa dva velika kompozitna oka, koje imaju različite podele na ćelije oka zavino od vrste do vrste. Poseduju još dva očna organa na vrhu glave ali dosada nije ustanovljeno za šta se koriste. Pored očiju na glavi se nalazi i par antena</w:t>
+                              <w:t xml:space="preserve">Glava </w:t>
                             </w:r>
                             <w:r>
                               <w:rPr>
                                 <w:rFonts w:ascii="Tahoma" w:hAnsi="Tahoma" w:cs="Tahoma"/>
                                 <w:lang w:val="sr-Latn-ME"/>
                               </w:rPr>
-                              <w:t xml:space="preserve"> kojima muva detektuje miris i ukus. Usta su specijalizovana za penetraciju i sisanje</w:t>
+                              <w:t>muve je opremljena sa dva velika kompozitna oka, koje imaju različite podele na ćelije oka zavino od vrste do vrste. Poseduju još dva očna organa na vrhu glave ali dosada nije ustanovljeno za šta se koriste. Pored očiju na glavi se nalazi i par antena kojima muva detektuje miris i ukus. Usta su specijalizovana za penetraciju i sisanje</w:t>
                             </w:r>
                           </w:p>
                         </w:txbxContent>
@@ -8899,14 +9688,14 @@
                           <w:rFonts w:ascii="Tahoma" w:hAnsi="Tahoma" w:cs="Tahoma"/>
                           <w:lang w:val="sr-Latn-ME"/>
                         </w:rPr>
-                        <w:t>Glava muve je opremljena sa dva velika kompozitna oka, koje imaju različite podele na ćelije oka zavino od vrste do vrste. Poseduju još dva očna organa na vrhu glave ali dosada nije ustanovljeno za šta se koriste. Pored očiju na glavi se nalazi i par antena</w:t>
+                        <w:t xml:space="preserve">Glava </w:t>
                       </w:r>
                       <w:r>
                         <w:rPr>
                           <w:rFonts w:ascii="Tahoma" w:hAnsi="Tahoma" w:cs="Tahoma"/>
                           <w:lang w:val="sr-Latn-ME"/>
                         </w:rPr>
-                        <w:t xml:space="preserve"> kojima muva detektuje miris i ukus. Usta su specijalizovana za penetraciju i sisanje</w:t>
+                        <w:t>muve je opremljena sa dva velika kompozitna oka, koje imaju različite podele na ćelije oka zavino od vrste do vrste. Poseduju još dva očna organa na vrhu glave ali dosada nije ustanovljeno za šta se koriste. Pored očiju na glavi se nalazi i par antena kojima muva detektuje miris i ukus. Usta su specijalizovana za penetraciju i sisanje</w:t>
                       </w:r>
                     </w:p>
                   </w:txbxContent>
@@ -8989,7 +9778,14 @@
                                 <w:rFonts w:ascii="Tahoma" w:hAnsi="Tahoma" w:cs="Tahoma"/>
                                 <w:lang w:val="sr-Latn-ME"/>
                               </w:rPr>
-                              <w:t>Diptare poseduju jedan par krila i jedan par haltera sa obe strane toraksa, koje imaju specijalizovane mišiće i nervni sistem što im omogućuje da budu veoma okretni tokom leta.</w:t>
+                              <w:t xml:space="preserve">Diptare </w:t>
+                            </w:r>
+                            <w:r>
+                              <w:rPr>
+                                <w:rFonts w:ascii="Tahoma" w:hAnsi="Tahoma" w:cs="Tahoma"/>
+                                <w:lang w:val="sr-Latn-ME"/>
+                              </w:rPr>
+                              <w:t>poseduju jedan par krila i jedan par haltera sa obe strane toraksa, koje imaju specijalizovane mišiće i nervni sistem što im omogućuje da budu veoma okretni tokom leta.</w:t>
                             </w:r>
                           </w:p>
                           <w:p>
@@ -9052,7 +9848,14 @@
                           <w:rFonts w:ascii="Tahoma" w:hAnsi="Tahoma" w:cs="Tahoma"/>
                           <w:lang w:val="sr-Latn-ME"/>
                         </w:rPr>
-                        <w:t>Diptare poseduju jedan par krila i jedan par haltera sa obe strane toraksa, koje imaju specijalizovane mišiće i nervni sistem što im omogućuje da budu veoma okretni tokom leta.</w:t>
+                        <w:t xml:space="preserve">Diptare </w:t>
+                      </w:r>
+                      <w:r>
+                        <w:rPr>
+                          <w:rFonts w:ascii="Tahoma" w:hAnsi="Tahoma" w:cs="Tahoma"/>
+                          <w:lang w:val="sr-Latn-ME"/>
+                        </w:rPr>
+                        <w:t>poseduju jedan par krila i jedan par haltera sa obe strane toraksa, koje imaju specijalizovane mišiće i nervni sistem što im omogućuje da budu veoma okretni tokom leta.</w:t>
                       </w:r>
                     </w:p>
                     <w:p>
@@ -9091,51 +9894,146 @@
     </w:p>
     <w:p>
       <w:pPr>
-        <w:spacing w:line="240" w:lineRule="auto"/>
-        <w:ind w:firstLine="0"/>
-        <w:jc w:val="left"/>
-      </w:pPr>
+        <w:pStyle w:val="Heading2"/>
+      </w:pPr>
+      <w:proofErr w:type="spellStart"/>
+      <w:r>
+        <w:t>Mehanizam</w:t>
+      </w:r>
+      <w:proofErr w:type="spellEnd"/>
+      <w:r>
+        <w:t xml:space="preserve"> </w:t>
+      </w:r>
+      <w:proofErr w:type="spellStart"/>
+      <w:r>
+        <w:t>leta</w:t>
+      </w:r>
+      <w:bookmarkEnd w:id="5"/>
+      <w:proofErr w:type="spellEnd"/>
     </w:p>
     <w:p>
       <w:pPr>
-        <w:spacing w:line="240" w:lineRule="auto"/>
         <w:ind w:firstLine="0"/>
-        <w:jc w:val="left"/>
+        <w:rPr>
+          <w:lang w:val="de-DE"/>
+        </w:rPr>
+      </w:pPr>
+      <w:r>
+        <w:rPr>
+          <w:lang w:val="de-DE"/>
+        </w:rPr>
+        <w:t xml:space="preserve">Da bi bilo koji </w:t>
+      </w:r>
+      <w:r>
+        <w:rPr>
+          <w:lang w:val="de-DE"/>
+        </w:rPr>
+        <w:t>objekat</w:t>
+      </w:r>
+      <w:r>
+        <w:rPr>
+          <w:lang w:val="de-DE"/>
+        </w:rPr>
+        <w:t xml:space="preserve"> mogao da leti </w:t>
+      </w:r>
+      <w:r>
+        <w:rPr>
+          <w:lang w:val="de-DE"/>
+        </w:rPr>
+        <w:t>potrebne su da se reše  tri ključne stvari. Način na koji će proizvesti dovoljnu podizajnu silu, sistem koji će ga održati u vazduhu i mehanizam kojim će kontrolisati kretanje dok leti. Prvo će se posmatrati kako se generišu sile koje muvama omogućuju let.</w:t>
+      </w:r>
+    </w:p>
+    <w:tbl>
+      <w:tblPr>
+        <w:tblStyle w:val="TableGrid"/>
+        <w:tblW w:w="0" w:type="auto"/>
+        <w:tblLook w:val="04A0" w:firstRow="1" w:lastRow="0" w:firstColumn="1" w:lastColumn="0" w:noHBand="0" w:noVBand="1"/>
+      </w:tblPr>
+      <w:tblGrid>
+        <w:gridCol w:w="9345"/>
+      </w:tblGrid>
+      <w:tr>
+        <w:tc>
+          <w:tcPr>
+            <w:tcW w:w="9345" w:type="dxa"/>
+          </w:tcPr>
+          <w:p>
+            <w:pPr>
+              <w:ind w:firstLine="0"/>
+              <w:jc w:val="center"/>
+              <w:rPr>
+                <w:lang w:val="de-DE"/>
+              </w:rPr>
+            </w:pPr>
+          </w:p>
+        </w:tc>
+      </w:tr>
+    </w:tbl>
+    <w:p>
+      <w:pPr>
+        <w:ind w:firstLine="0"/>
+        <w:rPr>
+          <w:lang w:val="de-DE"/>
+        </w:rPr>
       </w:pPr>
     </w:p>
     <w:p>
       <w:pPr>
         <w:pStyle w:val="Heading2"/>
       </w:pPr>
+      <w:bookmarkStart w:id="6" w:name="_Toc77430203"/>
+      <w:proofErr w:type="spellStart"/>
       <w:r>
-        <w:t>Mehanizam leta</w:t>
+        <w:t>Mehanizam</w:t>
       </w:r>
-      <w:bookmarkEnd w:id="5"/>
+      <w:proofErr w:type="spellEnd"/>
+      <w:r>
+        <w:t xml:space="preserve"> </w:t>
+      </w:r>
+      <w:proofErr w:type="spellStart"/>
+      <w:r>
+        <w:t>pokretanja</w:t>
+      </w:r>
+      <w:proofErr w:type="spellEnd"/>
+      <w:r>
+        <w:t xml:space="preserve"> </w:t>
+      </w:r>
+      <w:proofErr w:type="spellStart"/>
+      <w:r>
+        <w:t>letećih</w:t>
+      </w:r>
+      <w:proofErr w:type="spellEnd"/>
+      <w:r>
+        <w:t xml:space="preserve"> </w:t>
+      </w:r>
+      <w:proofErr w:type="spellStart"/>
+      <w:r>
+        <w:t>mišića</w:t>
+      </w:r>
+      <w:bookmarkEnd w:id="6"/>
+      <w:proofErr w:type="spellEnd"/>
     </w:p>
     <w:p>
       <w:pPr>
         <w:pStyle w:val="Heading2"/>
       </w:pPr>
-      <w:bookmarkStart w:id="6" w:name="_Toc77430203"/>
-      <w:r>
-        <w:t xml:space="preserve">Mehanizam </w:t>
-      </w:r>
-      <w:bookmarkStart w:id="7" w:name="_GoBack"/>
-      <w:bookmarkEnd w:id="7"/>
-      <w:r>
-        <w:t>pokretanja letećih mišića</w:t>
-      </w:r>
-      <w:bookmarkEnd w:id="6"/>
-    </w:p>
-    <w:p>
-      <w:pPr>
-        <w:pStyle w:val="Heading2"/>
-      </w:pPr>
-      <w:bookmarkStart w:id="8" w:name="_Toc77430204"/>
+      <w:bookmarkStart w:id="7" w:name="_Toc77430204"/>
+      <w:proofErr w:type="spellStart"/>
       <w:r>
         <w:t>Kontrola</w:t>
       </w:r>
+      <w:bookmarkEnd w:id="7"/>
+      <w:proofErr w:type="spellEnd"/>
+      <w:r>
+        <w:t xml:space="preserve"> </w:t>
+      </w:r>
+      <w:proofErr w:type="spellStart"/>
+      <w:r>
+        <w:t>leta</w:t>
+      </w:r>
+      <w:bookmarkStart w:id="8" w:name="_GoBack"/>
       <w:bookmarkEnd w:id="8"/>
+      <w:proofErr w:type="spellEnd"/>
     </w:p>
     <w:p>
       <w:pPr>
@@ -9144,31 +10042,56 @@
       <w:bookmarkStart w:id="9" w:name="_Toc77430205"/>
       <w:r>
         <w:lastRenderedPageBreak/>
-        <w:t>Model klik mehanizma</w:t>
+        <w:t xml:space="preserve">Model </w:t>
+      </w:r>
+      <w:proofErr w:type="spellStart"/>
+      <w:r>
+        <w:t>klik</w:t>
+      </w:r>
+      <w:proofErr w:type="spellEnd"/>
+      <w:r>
+        <w:t xml:space="preserve"> </w:t>
+      </w:r>
+      <w:proofErr w:type="spellStart"/>
+      <w:r>
+        <w:t>mehanizma</w:t>
       </w:r>
       <w:bookmarkEnd w:id="9"/>
+      <w:proofErr w:type="spellEnd"/>
     </w:p>
     <w:p>
       <w:pPr>
         <w:pStyle w:val="Heading1"/>
       </w:pPr>
       <w:bookmarkStart w:id="10" w:name="_Toc77430206"/>
+      <w:proofErr w:type="spellStart"/>
       <w:r>
         <w:lastRenderedPageBreak/>
-        <w:t>Rešavanje modela</w:t>
+        <w:t>Rešavanje</w:t>
+      </w:r>
+      <w:proofErr w:type="spellEnd"/>
+      <w:r>
+        <w:t xml:space="preserve"> </w:t>
+      </w:r>
+      <w:proofErr w:type="spellStart"/>
+      <w:r>
+        <w:t>modela</w:t>
       </w:r>
       <w:bookmarkEnd w:id="10"/>
+      <w:proofErr w:type="spellEnd"/>
     </w:p>
     <w:p>
       <w:pPr>
         <w:pStyle w:val="Heading1"/>
       </w:pPr>
       <w:bookmarkStart w:id="11" w:name="_Toc77430207"/>
+      <w:proofErr w:type="spellStart"/>
       <w:r>
         <w:lastRenderedPageBreak/>
         <w:t>Analiza</w:t>
       </w:r>
       <w:bookmarkEnd w:id="11"/>
+      <w:proofErr w:type="spellEnd"/>
     </w:p>
     <w:p>
       <w:pPr>
@@ -9178,10 +10101,12 @@
         </w:rPr>
       </w:pPr>
       <w:bookmarkStart w:id="12" w:name="_Toc77430208"/>
+      <w:proofErr w:type="spellStart"/>
       <w:r>
         <w:lastRenderedPageBreak/>
         <w:t>Zaklju</w:t>
       </w:r>
+      <w:proofErr w:type="spellEnd"/>
       <w:r>
         <w:rPr>
           <w:lang w:val="sr-Latn-ME"/>
@@ -9217,6 +10142,7 @@
       </w:pPr>
       <w:bookmarkStart w:id="13" w:name="_Ref471876445"/>
       <w:bookmarkStart w:id="14" w:name="_Toc77430209"/>
+      <w:proofErr w:type="spellStart"/>
       <w:r>
         <w:rPr>
           <w:rStyle w:val="Emphasis"/>
@@ -9228,6 +10154,7 @@
       </w:r>
       <w:bookmarkEnd w:id="13"/>
       <w:bookmarkEnd w:id="14"/>
+      <w:proofErr w:type="spellEnd"/>
     </w:p>
     <w:p>
       <w:pPr>
@@ -9488,7 +10415,7 @@
         <w:rStyle w:val="PageNumber"/>
         <w:noProof/>
       </w:rPr>
-      <w:t>7</w:t>
+      <w:t>6</w:t>
     </w:r>
     <w:r>
       <w:rPr>
@@ -9717,8 +10644,54 @@
               <w:spacing w:val="20"/>
               <w:sz w:val="22"/>
             </w:rPr>
-            <w:t>21000 НОВИ САД, Трг Доситеја Обрадови</w:t>
+            <w:t xml:space="preserve">21000 НОВИ САД, </w:t>
           </w:r>
+          <w:proofErr w:type="spellStart"/>
+          <w:r>
+            <w:rPr>
+              <w:rFonts w:ascii="Arial" w:hAnsi="Arial"/>
+              <w:spacing w:val="20"/>
+              <w:sz w:val="22"/>
+            </w:rPr>
+            <w:t>Трг</w:t>
+          </w:r>
+          <w:proofErr w:type="spellEnd"/>
+          <w:r>
+            <w:rPr>
+              <w:rFonts w:ascii="Arial" w:hAnsi="Arial"/>
+              <w:spacing w:val="20"/>
+              <w:sz w:val="22"/>
+            </w:rPr>
+            <w:t xml:space="preserve"> </w:t>
+          </w:r>
+          <w:proofErr w:type="spellStart"/>
+          <w:r>
+            <w:rPr>
+              <w:rFonts w:ascii="Arial" w:hAnsi="Arial"/>
+              <w:spacing w:val="20"/>
+              <w:sz w:val="22"/>
+            </w:rPr>
+            <w:t>Доситеја</w:t>
+          </w:r>
+          <w:proofErr w:type="spellEnd"/>
+          <w:r>
+            <w:rPr>
+              <w:rFonts w:ascii="Arial" w:hAnsi="Arial"/>
+              <w:spacing w:val="20"/>
+              <w:sz w:val="22"/>
+            </w:rPr>
+            <w:t xml:space="preserve"> </w:t>
+          </w:r>
+          <w:proofErr w:type="spellStart"/>
+          <w:r>
+            <w:rPr>
+              <w:rFonts w:ascii="Arial" w:hAnsi="Arial"/>
+              <w:spacing w:val="20"/>
+              <w:sz w:val="22"/>
+            </w:rPr>
+            <w:t>Обрадови</w:t>
+          </w:r>
+          <w:proofErr w:type="spellEnd"/>
           <w:r>
             <w:rPr>
               <w:rFonts w:ascii="Arial" w:hAnsi="Arial"/>
@@ -9887,9 +10860,11 @@
       </w:rPr>
       <w:fldChar w:fldCharType="separate"/>
     </w:r>
+    <w:proofErr w:type="spellStart"/>
     <w:r>
       <w:t>Poglavlje</w:t>
     </w:r>
+    <w:proofErr w:type="spellEnd"/>
     <w:r>
       <w:rPr>
         <w:lang w:val="sl-SI"/>
@@ -10300,9 +11275,19 @@
         <w:lang w:val="sr-Latn-CS"/>
       </w:rPr>
     </w:pPr>
+    <w:proofErr w:type="spellStart"/>
     <w:r>
-      <w:t>Spisak slika</w:t>
+      <w:t>Spisak</w:t>
     </w:r>
+    <w:proofErr w:type="spellEnd"/>
+    <w:r>
+      <w:t xml:space="preserve"> </w:t>
+    </w:r>
+    <w:proofErr w:type="spellStart"/>
+    <w:r>
+      <w:t>slika</w:t>
+    </w:r>
+    <w:proofErr w:type="spellEnd"/>
   </w:p>
 </w:hdr>
 </file>
@@ -10324,31 +11309,7 @@
       <w:rPr>
         <w:lang w:val="sr-Latn-CS"/>
       </w:rPr>
-      <w:t>S</w:t>
-    </w:r>
-    <w:r>
-      <w:rPr>
-        <w:lang w:val="sr-Latn-CS"/>
-      </w:rPr>
-      <w:t>p</w:t>
-    </w:r>
-    <w:r>
-      <w:rPr>
-        <w:lang w:val="sr-Latn-CS"/>
-      </w:rPr>
-      <w:t>isak tab</w:t>
-    </w:r>
-    <w:r>
-      <w:rPr>
-        <w:lang w:val="sr-Latn-CS"/>
-      </w:rPr>
-      <w:t>e</w:t>
-    </w:r>
-    <w:r>
-      <w:rPr>
-        <w:lang w:val="sr-Latn-CS"/>
-      </w:rPr>
-      <w:t>la</w:t>
+      <w:t>Spisak tabela</w:t>
     </w:r>
   </w:p>
 </w:hdr>
@@ -10439,9 +11400,11 @@
       </w:rPr>
       <w:fldChar w:fldCharType="separate"/>
     </w:r>
+    <w:proofErr w:type="spellStart"/>
     <w:r>
       <w:t>Uvod</w:t>
     </w:r>
+    <w:proofErr w:type="spellEnd"/>
     <w:r>
       <w:rPr>
         <w:lang w:val="sl-SI"/>

</xml_diff>

<commit_message>
sledece je aerodinamicko skaliranje
</commit_message>
<xml_diff>
--- a/Klik mehanizam u diptarima.docx
+++ b/Klik mehanizam u diptarima.docx
@@ -70,10 +70,10 @@
                   <v:path o:extrusionok="f" gradientshapeok="t" o:connecttype="rect"/>
                   <o:lock v:ext="edit" aspectratio="t"/>
                 </v:shapetype>
-                <v:shape id="_x0000_i1025" type="#_x0000_t75" style="width:63.4pt;height:63.4pt" o:ole="" fillcolor="window">
+                <v:shape id="_x0000_i1025" type="#_x0000_t75" style="width:63.25pt;height:63.25pt" o:ole="" fillcolor="window">
                   <v:imagedata r:id="rId7" o:title=""/>
                 </v:shape>
-                <o:OLEObject Type="Embed" ProgID="CorelDraw.Graphic.7" ShapeID="_x0000_i1025" DrawAspect="Content" ObjectID="_1688236425" r:id="rId8"/>
+                <o:OLEObject Type="Embed" ProgID="CorelDraw.Graphic.7" ShapeID="_x0000_i1025" DrawAspect="Content" ObjectID="_1688413510" r:id="rId8"/>
               </w:object>
             </w:r>
           </w:p>
@@ -7887,10 +7887,10 @@
                 <w:position w:val="-24"/>
               </w:rPr>
               <w:object w:dxaOrig="3320" w:dyaOrig="680">
-                <v:shape id="_x0000_i1039" type="#_x0000_t75" style="width:165.5pt;height:34.4pt" o:ole="">
+                <v:shape id="_x0000_i1026" type="#_x0000_t75" style="width:165.3pt;height:34.45pt" o:ole="">
                   <v:imagedata r:id="rId19" o:title=""/>
                 </v:shape>
-                <o:OLEObject Type="Embed" ProgID="Equation.DSMT4" ShapeID="_x0000_i1039" DrawAspect="Content" ObjectID="_1688236426" r:id="rId20"/>
+                <o:OLEObject Type="Embed" ProgID="Equation.DSMT4" ShapeID="_x0000_i1026" DrawAspect="Content" ObjectID="_1688413511" r:id="rId20"/>
               </w:object>
             </w:r>
           </w:p>
@@ -8559,14 +8559,12 @@
           <w:lang w:val="de-AT"/>
         </w:rPr>
       </w:pPr>
-      <w:bookmarkStart w:id="5" w:name="_GoBack"/>
-      <w:bookmarkEnd w:id="5"/>
     </w:p>
     <w:p>
       <w:pPr>
         <w:pStyle w:val="Heading2"/>
       </w:pPr>
-      <w:bookmarkStart w:id="6" w:name="_Toc77620645"/>
+      <w:bookmarkStart w:id="5" w:name="_Toc77620645"/>
       <w:r>
         <w:rPr>
           <w:noProof/>
@@ -8731,7 +8729,7 @@
       <w:r>
         <w:t>Anatomija diptera (kućna muva)</w:t>
       </w:r>
-      <w:bookmarkEnd w:id="6"/>
+      <w:bookmarkEnd w:id="5"/>
     </w:p>
     <w:tbl>
       <w:tblPr>
@@ -8830,6 +8828,9 @@
               </w:drawing>
             </w:r>
             <w:r>
+              <w:rPr>
+                <w:noProof/>
+              </w:rPr>
               <w:drawing>
                 <wp:inline distT="0" distB="0" distL="0" distR="0" wp14:anchorId="5F6E9E25" wp14:editId="71EF7E91">
                   <wp:extent cx="3169868" cy="1951939"/>
@@ -8874,45 +8875,25 @@
             <w:r>
               <w:t xml:space="preserve">Slika </w:t>
             </w:r>
-            <w:r>
-              <w:fldChar w:fldCharType="begin"/>
-            </w:r>
-            <w:r>
-              <w:instrText xml:space="preserve"> STYLEREF 1 \s </w:instrText>
-            </w:r>
-            <w:r>
-              <w:fldChar w:fldCharType="separate"/>
-            </w:r>
-            <w:r>
-              <w:rPr>
-                <w:noProof/>
-              </w:rPr>
-              <w:t>4</w:t>
-            </w:r>
-            <w:r>
-              <w:fldChar w:fldCharType="end"/>
-            </w:r>
+            <w:fldSimple w:instr=" STYLEREF 1 \s ">
+              <w:r>
+                <w:rPr>
+                  <w:noProof/>
+                </w:rPr>
+                <w:t>4</w:t>
+              </w:r>
+            </w:fldSimple>
             <w:r>
               <w:t>.</w:t>
             </w:r>
-            <w:r>
-              <w:fldChar w:fldCharType="begin"/>
-            </w:r>
-            <w:r>
-              <w:instrText xml:space="preserve"> SEQ Slika \* ARABIC \s 1 </w:instrText>
-            </w:r>
-            <w:r>
-              <w:fldChar w:fldCharType="separate"/>
-            </w:r>
-            <w:r>
-              <w:rPr>
-                <w:noProof/>
-              </w:rPr>
-              <w:t>2</w:t>
-            </w:r>
-            <w:r>
-              <w:fldChar w:fldCharType="end"/>
-            </w:r>
+            <w:fldSimple w:instr=" SEQ Slika \* ARABIC \s 1 ">
+              <w:r>
+                <w:rPr>
+                  <w:noProof/>
+                </w:rPr>
+                <w:t>2</w:t>
+              </w:r>
+            </w:fldSimple>
             <w:r>
               <w:rPr>
                 <w:noProof/>
@@ -9150,14 +9131,22 @@
       <w:pPr>
         <w:pStyle w:val="Heading2"/>
       </w:pPr>
-      <w:bookmarkStart w:id="7" w:name="_Toc77620646"/>
-      <w:bookmarkStart w:id="8" w:name="_Ref77620813"/>
+      <w:bookmarkStart w:id="6" w:name="_Toc77620646"/>
+      <w:bookmarkStart w:id="7" w:name="_Ref77620813"/>
       <w:r>
         <w:lastRenderedPageBreak/>
         <w:t>Mehanizam leta</w:t>
       </w:r>
+      <w:bookmarkEnd w:id="6"/>
       <w:bookmarkEnd w:id="7"/>
-      <w:bookmarkEnd w:id="8"/>
+    </w:p>
+    <w:p>
+      <w:pPr>
+        <w:pStyle w:val="Heading3"/>
+      </w:pPr>
+      <w:r>
+        <w:t>Rana ispitivanja</w:t>
+      </w:r>
     </w:p>
     <w:p>
       <w:pPr>
@@ -9229,10 +9218,10 @@
           <w:position w:val="-6"/>
         </w:rPr>
         <w:object w:dxaOrig="240" w:dyaOrig="220">
-          <v:shape id="_x0000_i1059" type="#_x0000_t75" style="width:11.8pt;height:10.75pt" o:ole="">
+          <v:shape id="_x0000_i1027" type="#_x0000_t75" style="width:11.9pt;height:10.65pt" o:ole="">
             <v:imagedata r:id="rId27" o:title=""/>
           </v:shape>
-          <o:OLEObject Type="Embed" ProgID="Equation.DSMT4" ShapeID="_x0000_i1059" DrawAspect="Content" ObjectID="_1688236427" r:id="rId28"/>
+          <o:OLEObject Type="Embed" ProgID="Equation.DSMT4" ShapeID="_x0000_i1027" DrawAspect="Content" ObjectID="_1688413512" r:id="rId28"/>
         </w:object>
       </w:r>
       <w:r>
@@ -9292,6 +9281,7 @@
             <w:r>
               <w:rPr>
                 <w:rFonts w:ascii="Tahoma" w:hAnsi="Tahoma" w:cs="Tahoma"/>
+                <w:noProof/>
               </w:rPr>
               <w:drawing>
                 <wp:inline distT="0" distB="0" distL="0" distR="0" wp14:anchorId="1554AF1A" wp14:editId="78B68B21">
@@ -9587,10 +9577,10 @@
                 <w:position w:val="-24"/>
               </w:rPr>
               <w:object w:dxaOrig="3320" w:dyaOrig="680">
-                <v:shape id="_x0000_i1091" type="#_x0000_t75" style="width:165.5pt;height:34.4pt" o:ole="">
+                <v:shape id="_x0000_i1028" type="#_x0000_t75" style="width:165.3pt;height:34.45pt" o:ole="">
                   <v:imagedata r:id="rId19" o:title=""/>
                 </v:shape>
-                <o:OLEObject Type="Embed" ProgID="Equation.DSMT4" ShapeID="_x0000_i1091" DrawAspect="Content" ObjectID="_1688236428" r:id="rId30"/>
+                <o:OLEObject Type="Embed" ProgID="Equation.DSMT4" ShapeID="_x0000_i1028" DrawAspect="Content" ObjectID="_1688413513" r:id="rId30"/>
               </w:object>
             </w:r>
           </w:p>
@@ -9742,10 +9732,10 @@
           <w:position w:val="-10"/>
         </w:rPr>
         <w:object w:dxaOrig="240" w:dyaOrig="260">
-          <v:shape id="_x0000_i1151" type="#_x0000_t75" style="width:11.8pt;height:12.9pt" o:ole="">
+          <v:shape id="_x0000_i1029" type="#_x0000_t75" style="width:11.9pt;height:13.15pt" o:ole="">
             <v:imagedata r:id="rId31" o:title=""/>
           </v:shape>
-          <o:OLEObject Type="Embed" ProgID="Equation.DSMT4" ShapeID="_x0000_i1151" DrawAspect="Content" ObjectID="_1688236429" r:id="rId32"/>
+          <o:OLEObject Type="Embed" ProgID="Equation.DSMT4" ShapeID="_x0000_i1029" DrawAspect="Content" ObjectID="_1688413514" r:id="rId32"/>
         </w:object>
       </w:r>
       <w:r>
@@ -9760,6 +9750,14 @@
         <w:tblStyle w:val="TableGrid"/>
         <w:tblW w:w="9214" w:type="dxa"/>
         <w:tblInd w:w="-5" w:type="dxa"/>
+        <w:tblBorders>
+          <w:top w:val="none" w:sz="0" w:space="0" w:color="auto"/>
+          <w:left w:val="none" w:sz="0" w:space="0" w:color="auto"/>
+          <w:bottom w:val="none" w:sz="0" w:space="0" w:color="auto"/>
+          <w:right w:val="none" w:sz="0" w:space="0" w:color="auto"/>
+          <w:insideH w:val="none" w:sz="0" w:space="0" w:color="auto"/>
+          <w:insideV w:val="none" w:sz="0" w:space="0" w:color="auto"/>
+        </w:tblBorders>
         <w:tblLook w:val="04A0" w:firstRow="1" w:lastRow="0" w:firstColumn="1" w:lastColumn="0" w:noHBand="0" w:noVBand="1"/>
       </w:tblPr>
       <w:tblGrid>
@@ -9788,10 +9786,10 @@
                 <w:position w:val="-24"/>
               </w:rPr>
               <w:object w:dxaOrig="1760" w:dyaOrig="620">
-                <v:shape id="_x0000_i1157" type="#_x0000_t75" style="width:88.1pt;height:31.15pt" o:ole="">
+                <v:shape id="_x0000_i1030" type="#_x0000_t75" style="width:88.3pt;height:31.3pt" o:ole="">
                   <v:imagedata r:id="rId33" o:title=""/>
                 </v:shape>
-                <o:OLEObject Type="Embed" ProgID="Equation.DSMT4" ShapeID="_x0000_i1157" DrawAspect="Content" ObjectID="_1688236430" r:id="rId34"/>
+                <o:OLEObject Type="Embed" ProgID="Equation.DSMT4" ShapeID="_x0000_i1030" DrawAspect="Content" ObjectID="_1688413515" r:id="rId34"/>
               </w:object>
             </w:r>
           </w:p>
@@ -9886,21 +9884,7 @@
                 <w:rFonts w:ascii="Tahoma" w:hAnsi="Tahoma" w:cs="Tahoma"/>
                 <w:sz w:val="28"/>
               </w:rPr>
-              <w:t>.</w:t>
-            </w:r>
-            <w:r>
-              <w:rPr>
-                <w:rFonts w:ascii="Tahoma" w:hAnsi="Tahoma" w:cs="Tahoma"/>
-                <w:sz w:val="28"/>
-              </w:rPr>
-              <w:t>2</w:t>
-            </w:r>
-            <w:r>
-              <w:rPr>
-                <w:rFonts w:ascii="Tahoma" w:hAnsi="Tahoma" w:cs="Tahoma"/>
-                <w:sz w:val="28"/>
-              </w:rPr>
-              <w:t>)</w:t>
+              <w:t>.2)</w:t>
             </w:r>
           </w:p>
         </w:tc>
@@ -10024,10 +10008,10 @@
                 <w:position w:val="-58"/>
               </w:rPr>
               <w:object w:dxaOrig="2040" w:dyaOrig="1280">
-                <v:shape id="_x0000_i1161" type="#_x0000_t75" style="width:102.1pt;height:64.5pt" o:ole="">
+                <v:shape id="_x0000_i1031" type="#_x0000_t75" style="width:102.05pt;height:64.5pt" o:ole="">
                   <v:imagedata r:id="rId35" o:title=""/>
                 </v:shape>
-                <o:OLEObject Type="Embed" ProgID="Equation.DSMT4" ShapeID="_x0000_i1161" DrawAspect="Content" ObjectID="_1688236431" r:id="rId36"/>
+                <o:OLEObject Type="Embed" ProgID="Equation.DSMT4" ShapeID="_x0000_i1031" DrawAspect="Content" ObjectID="_1688413516" r:id="rId36"/>
               </w:object>
             </w:r>
           </w:p>
@@ -10122,21 +10106,7 @@
                 <w:rFonts w:ascii="Tahoma" w:hAnsi="Tahoma" w:cs="Tahoma"/>
                 <w:sz w:val="28"/>
               </w:rPr>
-              <w:t>.</w:t>
-            </w:r>
-            <w:r>
-              <w:rPr>
-                <w:rFonts w:ascii="Tahoma" w:hAnsi="Tahoma" w:cs="Tahoma"/>
-                <w:sz w:val="28"/>
-              </w:rPr>
-              <w:t>3</w:t>
-            </w:r>
-            <w:r>
-              <w:rPr>
-                <w:rFonts w:ascii="Tahoma" w:hAnsi="Tahoma" w:cs="Tahoma"/>
-                <w:sz w:val="28"/>
-              </w:rPr>
-              <w:t>)</w:t>
+              <w:t>.3)</w:t>
             </w:r>
           </w:p>
         </w:tc>
@@ -10196,6 +10166,7 @@
             <w:r>
               <w:rPr>
                 <w:rFonts w:ascii="Tahoma" w:hAnsi="Tahoma" w:cs="Tahoma"/>
+                <w:noProof/>
               </w:rPr>
               <w:drawing>
                 <wp:inline distT="0" distB="0" distL="0" distR="0" wp14:anchorId="42E03713" wp14:editId="5A3ACDD7">
@@ -10400,7 +10371,7 @@
             </w:pPr>
             <w:r>
               <w:rPr>
-                <w:lang w:val="de-AT"/>
+                <w:noProof/>
               </w:rPr>
               <w:lastRenderedPageBreak/>
               <w:drawing>
@@ -10447,45 +10418,25 @@
             <w:r>
               <w:t xml:space="preserve">Slika </w:t>
             </w:r>
-            <w:r>
-              <w:fldChar w:fldCharType="begin"/>
-            </w:r>
-            <w:r>
-              <w:instrText xml:space="preserve"> STYLEREF 1 \s </w:instrText>
-            </w:r>
-            <w:r>
-              <w:fldChar w:fldCharType="separate"/>
-            </w:r>
-            <w:r>
-              <w:rPr>
-                <w:noProof/>
-              </w:rPr>
-              <w:t>4</w:t>
-            </w:r>
-            <w:r>
-              <w:fldChar w:fldCharType="end"/>
-            </w:r>
+            <w:fldSimple w:instr=" STYLEREF 1 \s ">
+              <w:r>
+                <w:rPr>
+                  <w:noProof/>
+                </w:rPr>
+                <w:t>4</w:t>
+              </w:r>
+            </w:fldSimple>
             <w:r>
               <w:t>.</w:t>
             </w:r>
-            <w:r>
-              <w:fldChar w:fldCharType="begin"/>
-            </w:r>
-            <w:r>
-              <w:instrText xml:space="preserve"> SEQ Slika \* ARABIC \s 1 </w:instrText>
-            </w:r>
-            <w:r>
-              <w:fldChar w:fldCharType="separate"/>
-            </w:r>
-            <w:r>
-              <w:rPr>
-                <w:noProof/>
-              </w:rPr>
-              <w:t>5</w:t>
-            </w:r>
-            <w:r>
-              <w:fldChar w:fldCharType="end"/>
-            </w:r>
+            <w:fldSimple w:instr=" SEQ Slika \* ARABIC \s 1 ">
+              <w:r>
+                <w:rPr>
+                  <w:noProof/>
+                </w:rPr>
+                <w:t>5</w:t>
+              </w:r>
+            </w:fldSimple>
             <w:r>
               <w:t xml:space="preserve"> </w:t>
             </w:r>
@@ -10505,19 +10456,1033 @@
         <w:ind w:firstLine="0"/>
         <w:jc w:val="left"/>
         <w:rPr>
-          <w:lang w:val="de-AT"/>
-        </w:rPr>
-      </w:pPr>
+          <w:lang w:val="sr-Cyrl-RS"/>
+        </w:rPr>
+      </w:pPr>
+      <w:r>
+        <w:t>Da bi se razmula mehanika letenja kod muva neophodno je uvesti jos jedan koncept.</w:t>
+      </w:r>
+      <w:r>
+        <w:t xml:space="preserve"> Ako ubacimo ravno krilo u fluid koji teče, i nagnemo ga malo, čestice koje se kreću na gornjem delu krila će se kretati brže nego čestice koje su ispod krila. Ovo stvara razliku pritiska i silu potiska nagore. Ovo se drugačije može zamisliti kao cirkulacija fluida oko krila.</w:t>
+      </w:r>
     </w:p>
+    <w:tbl>
+      <w:tblPr>
+        <w:tblStyle w:val="TableGrid"/>
+        <w:tblW w:w="9424" w:type="dxa"/>
+        <w:tblInd w:w="-5" w:type="dxa"/>
+        <w:tblBorders>
+          <w:top w:val="none" w:sz="0" w:space="0" w:color="auto"/>
+          <w:left w:val="none" w:sz="0" w:space="0" w:color="auto"/>
+          <w:bottom w:val="none" w:sz="0" w:space="0" w:color="auto"/>
+          <w:right w:val="none" w:sz="0" w:space="0" w:color="auto"/>
+          <w:insideH w:val="none" w:sz="0" w:space="0" w:color="auto"/>
+          <w:insideV w:val="none" w:sz="0" w:space="0" w:color="auto"/>
+        </w:tblBorders>
+        <w:tblLook w:val="04A0" w:firstRow="1" w:lastRow="0" w:firstColumn="1" w:lastColumn="0" w:noHBand="0" w:noVBand="1"/>
+      </w:tblPr>
+      <w:tblGrid>
+        <w:gridCol w:w="9424"/>
+      </w:tblGrid>
+      <w:tr>
+        <w:trPr>
+          <w:trHeight w:val="2851"/>
+        </w:trPr>
+        <w:tc>
+          <w:tcPr>
+            <w:tcW w:w="9424" w:type="dxa"/>
+          </w:tcPr>
+          <w:p>
+            <w:pPr>
+              <w:keepNext/>
+              <w:spacing w:line="240" w:lineRule="auto"/>
+              <w:ind w:firstLine="0"/>
+              <w:jc w:val="left"/>
+            </w:pPr>
+            <w:r>
+              <w:rPr>
+                <w:lang w:val="sr-Latn-ME"/>
+              </w:rPr>
+              <w:drawing>
+                <wp:inline distT="0" distB="0" distL="0" distR="0" wp14:anchorId="36160289" wp14:editId="458B4A20">
+                  <wp:extent cx="2724150" cy="1799916"/>
+                  <wp:effectExtent l="0" t="0" r="0" b="0"/>
+                  <wp:docPr id="5" name="Picture 5"/>
+                  <wp:cNvGraphicFramePr>
+                    <a:graphicFrameLocks xmlns:a="http://schemas.openxmlformats.org/drawingml/2006/main" noChangeAspect="1"/>
+                  </wp:cNvGraphicFramePr>
+                  <a:graphic xmlns:a="http://schemas.openxmlformats.org/drawingml/2006/main">
+                    <a:graphicData uri="http://schemas.openxmlformats.org/drawingml/2006/picture">
+                      <pic:pic xmlns:pic="http://schemas.openxmlformats.org/drawingml/2006/picture">
+                        <pic:nvPicPr>
+                          <pic:cNvPr id="1" name=""/>
+                          <pic:cNvPicPr/>
+                        </pic:nvPicPr>
+                        <pic:blipFill>
+                          <a:blip r:embed="rId39"/>
+                          <a:stretch>
+                            <a:fillRect/>
+                          </a:stretch>
+                        </pic:blipFill>
+                        <pic:spPr>
+                          <a:xfrm>
+                            <a:off x="0" y="0"/>
+                            <a:ext cx="2739976" cy="1810373"/>
+                          </a:xfrm>
+                          <a:prstGeom prst="rect">
+                            <a:avLst/>
+                          </a:prstGeom>
+                        </pic:spPr>
+                      </pic:pic>
+                    </a:graphicData>
+                  </a:graphic>
+                </wp:inline>
+              </w:drawing>
+            </w:r>
+            <w:r>
+              <w:rPr>
+                <w:lang w:val="sr-Latn-ME"/>
+              </w:rPr>
+              <w:drawing>
+                <wp:inline distT="0" distB="0" distL="0" distR="0" wp14:anchorId="5DC1BF5C" wp14:editId="6CD71A0A">
+                  <wp:extent cx="2941093" cy="1727200"/>
+                  <wp:effectExtent l="0" t="0" r="0" b="6350"/>
+                  <wp:docPr id="7" name="Picture 7"/>
+                  <wp:cNvGraphicFramePr>
+                    <a:graphicFrameLocks xmlns:a="http://schemas.openxmlformats.org/drawingml/2006/main" noChangeAspect="1"/>
+                  </wp:cNvGraphicFramePr>
+                  <a:graphic xmlns:a="http://schemas.openxmlformats.org/drawingml/2006/main">
+                    <a:graphicData uri="http://schemas.openxmlformats.org/drawingml/2006/picture">
+                      <pic:pic xmlns:pic="http://schemas.openxmlformats.org/drawingml/2006/picture">
+                        <pic:nvPicPr>
+                          <pic:cNvPr id="1" name=""/>
+                          <pic:cNvPicPr/>
+                        </pic:nvPicPr>
+                        <pic:blipFill>
+                          <a:blip r:embed="rId40"/>
+                          <a:stretch>
+                            <a:fillRect/>
+                          </a:stretch>
+                        </pic:blipFill>
+                        <pic:spPr>
+                          <a:xfrm>
+                            <a:off x="0" y="0"/>
+                            <a:ext cx="2965237" cy="1741379"/>
+                          </a:xfrm>
+                          <a:prstGeom prst="rect">
+                            <a:avLst/>
+                          </a:prstGeom>
+                        </pic:spPr>
+                      </pic:pic>
+                    </a:graphicData>
+                  </a:graphic>
+                </wp:inline>
+              </w:drawing>
+            </w:r>
+          </w:p>
+          <w:p>
+            <w:pPr>
+              <w:pStyle w:val="Caption"/>
+              <w:rPr>
+                <w:lang w:val="sr-Latn-RS"/>
+              </w:rPr>
+            </w:pPr>
+            <w:r>
+              <w:t xml:space="preserve">Slika </w:t>
+            </w:r>
+            <w:fldSimple w:instr=" STYLEREF 1 \s ">
+              <w:r>
+                <w:rPr>
+                  <w:noProof/>
+                </w:rPr>
+                <w:t>4</w:t>
+              </w:r>
+            </w:fldSimple>
+            <w:r>
+              <w:t>.</w:t>
+            </w:r>
+            <w:fldSimple w:instr=" SEQ Slika \* ARABIC \s 1 ">
+              <w:r>
+                <w:rPr>
+                  <w:noProof/>
+                </w:rPr>
+                <w:t>6</w:t>
+              </w:r>
+            </w:fldSimple>
+            <w:r>
+              <w:rPr>
+                <w:lang w:val="sr-Cyrl-RS"/>
+              </w:rPr>
+              <w:t xml:space="preserve"> </w:t>
+            </w:r>
+            <w:r>
+              <w:rPr>
+                <w:lang w:val="sr-Latn-RS"/>
+              </w:rPr>
+              <w:t>Cirkulacija vazduha oko krila</w:t>
+            </w:r>
+          </w:p>
+          <w:p>
+            <w:pPr>
+              <w:spacing w:line="240" w:lineRule="auto"/>
+              <w:ind w:firstLine="0"/>
+              <w:jc w:val="left"/>
+              <w:rPr>
+                <w:lang w:val="sr-Latn-ME"/>
+              </w:rPr>
+            </w:pPr>
+          </w:p>
+        </w:tc>
+      </w:tr>
+    </w:tbl>
     <w:p>
       <w:pPr>
         <w:spacing w:line="240" w:lineRule="auto"/>
         <w:ind w:firstLine="0"/>
         <w:jc w:val="left"/>
         <w:rPr>
-          <w:rFonts w:ascii="Tahoma" w:hAnsi="Tahoma"/>
+          <w:lang w:val="sr-Latn-ME"/>
+        </w:rPr>
+      </w:pPr>
+      <w:r>
+        <w:rPr>
+          <w:lang w:val="sr-Latn-ME"/>
+        </w:rPr>
+        <w:t>Kutta-Jukovski Teorema. Jedna od najbitnih u aerodinamici.</w:t>
+      </w:r>
+    </w:p>
+    <w:tbl>
+      <w:tblPr>
+        <w:tblStyle w:val="TableGrid"/>
+        <w:tblW w:w="9392" w:type="dxa"/>
+        <w:tblInd w:w="-5" w:type="dxa"/>
+        <w:tblBorders>
+          <w:top w:val="none" w:sz="0" w:space="0" w:color="auto"/>
+          <w:left w:val="none" w:sz="0" w:space="0" w:color="auto"/>
+          <w:bottom w:val="none" w:sz="0" w:space="0" w:color="auto"/>
+          <w:right w:val="none" w:sz="0" w:space="0" w:color="auto"/>
+          <w:insideH w:val="none" w:sz="0" w:space="0" w:color="auto"/>
+          <w:insideV w:val="none" w:sz="0" w:space="0" w:color="auto"/>
+        </w:tblBorders>
+        <w:tblLook w:val="04A0" w:firstRow="1" w:lastRow="0" w:firstColumn="1" w:lastColumn="0" w:noHBand="0" w:noVBand="1"/>
+      </w:tblPr>
+      <w:tblGrid>
+        <w:gridCol w:w="8075"/>
+        <w:gridCol w:w="1317"/>
+      </w:tblGrid>
+      <w:tr>
+        <w:tc>
+          <w:tcPr>
+            <w:tcW w:w="8075" w:type="dxa"/>
+          </w:tcPr>
+          <w:p>
+            <w:pPr>
+              <w:spacing w:line="240" w:lineRule="auto"/>
+              <w:ind w:firstLine="0"/>
+              <w:jc w:val="center"/>
+              <w:rPr>
+                <w:rFonts w:ascii="Tahoma" w:hAnsi="Tahoma" w:cs="Tahoma"/>
+                <w:b/>
+                <w:sz w:val="28"/>
+              </w:rPr>
+            </w:pPr>
+            <w:r>
+              <w:rPr>
+                <w:rFonts w:ascii="Tahoma" w:hAnsi="Tahoma" w:cs="Tahoma"/>
+                <w:position w:val="-10"/>
+              </w:rPr>
+              <w:object w:dxaOrig="999" w:dyaOrig="320">
+                <v:shape id="_x0000_i1046" type="#_x0000_t75" style="width:50.1pt;height:16.3pt" o:ole="">
+                  <v:imagedata r:id="rId41" o:title=""/>
+                </v:shape>
+                <o:OLEObject Type="Embed" ProgID="Equation.DSMT4" ShapeID="_x0000_i1046" DrawAspect="Content" ObjectID="_1688413517" r:id="rId42"/>
+              </w:object>
+            </w:r>
+          </w:p>
+        </w:tc>
+        <w:tc>
+          <w:tcPr>
+            <w:tcW w:w="1317" w:type="dxa"/>
+            <w:vAlign w:val="center"/>
+          </w:tcPr>
+          <w:p>
+            <w:pPr>
+              <w:spacing w:line="240" w:lineRule="auto"/>
+              <w:ind w:firstLine="0"/>
+              <w:jc w:val="center"/>
+              <w:rPr>
+                <w:rFonts w:ascii="Tahoma" w:hAnsi="Tahoma" w:cs="Tahoma"/>
+                <w:sz w:val="28"/>
+              </w:rPr>
+            </w:pPr>
+            <w:r>
+              <w:rPr>
+                <w:rFonts w:ascii="Tahoma" w:hAnsi="Tahoma" w:cs="Tahoma"/>
+                <w:sz w:val="28"/>
+              </w:rPr>
+              <w:t>(</w:t>
+            </w:r>
+            <w:r>
+              <w:rPr>
+                <w:rFonts w:ascii="Tahoma" w:hAnsi="Tahoma" w:cs="Tahoma"/>
+                <w:sz w:val="28"/>
+              </w:rPr>
+              <w:fldChar w:fldCharType="begin"/>
+            </w:r>
+            <w:r>
+              <w:rPr>
+                <w:rFonts w:ascii="Tahoma" w:hAnsi="Tahoma" w:cs="Tahoma"/>
+                <w:sz w:val="28"/>
+              </w:rPr>
+              <w:instrText xml:space="preserve"> EQ </w:instrText>
+            </w:r>
+            <w:r>
+              <w:rPr>
+                <w:rFonts w:ascii="Tahoma" w:hAnsi="Tahoma" w:cs="Tahoma"/>
+                <w:sz w:val="28"/>
+              </w:rPr>
+              <w:fldChar w:fldCharType="end"/>
+            </w:r>
+            <w:r>
+              <w:rPr>
+                <w:rFonts w:ascii="Tahoma" w:hAnsi="Tahoma" w:cs="Tahoma"/>
+                <w:sz w:val="28"/>
+              </w:rPr>
+              <w:fldChar w:fldCharType="begin"/>
+            </w:r>
+            <w:r>
+              <w:rPr>
+                <w:rFonts w:ascii="Tahoma" w:hAnsi="Tahoma" w:cs="Tahoma"/>
+                <w:sz w:val="28"/>
+              </w:rPr>
+              <w:instrText xml:space="preserve"> REF _Ref77620813 \w </w:instrText>
+            </w:r>
+            <w:r>
+              <w:rPr>
+                <w:rFonts w:ascii="Tahoma" w:hAnsi="Tahoma" w:cs="Tahoma"/>
+                <w:sz w:val="28"/>
+              </w:rPr>
+              <w:instrText xml:space="preserve"> \* MERGEFORMAT </w:instrText>
+            </w:r>
+            <w:r>
+              <w:rPr>
+                <w:rFonts w:ascii="Tahoma" w:hAnsi="Tahoma" w:cs="Tahoma"/>
+                <w:sz w:val="28"/>
+              </w:rPr>
+              <w:fldChar w:fldCharType="separate"/>
+            </w:r>
+            <w:r>
+              <w:rPr>
+                <w:rFonts w:ascii="Tahoma" w:hAnsi="Tahoma" w:cs="Tahoma"/>
+                <w:sz w:val="28"/>
+              </w:rPr>
+              <w:t>4.2</w:t>
+            </w:r>
+            <w:r>
+              <w:rPr>
+                <w:rFonts w:ascii="Tahoma" w:hAnsi="Tahoma" w:cs="Tahoma"/>
+                <w:sz w:val="28"/>
+              </w:rPr>
+              <w:fldChar w:fldCharType="end"/>
+            </w:r>
+            <w:r>
+              <w:rPr>
+                <w:rFonts w:ascii="Tahoma" w:hAnsi="Tahoma" w:cs="Tahoma"/>
+                <w:sz w:val="28"/>
+              </w:rPr>
+              <w:t>.</w:t>
+            </w:r>
+            <w:r>
+              <w:rPr>
+                <w:rFonts w:ascii="Tahoma" w:hAnsi="Tahoma" w:cs="Tahoma"/>
+                <w:sz w:val="28"/>
+              </w:rPr>
+              <w:t>4</w:t>
+            </w:r>
+            <w:r>
+              <w:rPr>
+                <w:rFonts w:ascii="Tahoma" w:hAnsi="Tahoma" w:cs="Tahoma"/>
+                <w:sz w:val="28"/>
+              </w:rPr>
+              <w:t>)</w:t>
+            </w:r>
+          </w:p>
+        </w:tc>
+      </w:tr>
+    </w:tbl>
+    <w:p>
+      <w:pPr>
+        <w:tabs>
+          <w:tab w:val="left" w:pos="1096"/>
+        </w:tabs>
+        <w:spacing w:line="240" w:lineRule="auto"/>
+        <w:ind w:firstLine="0"/>
+        <w:jc w:val="left"/>
+      </w:pPr>
+      <w:r>
+        <w:t>Gde je:</w:t>
+      </w:r>
+    </w:p>
+    <w:p>
+      <w:pPr>
+        <w:pStyle w:val="ListParagraph"/>
+        <w:numPr>
+          <w:ilvl w:val="0"/>
+          <w:numId w:val="6"/>
+        </w:numPr>
+        <w:tabs>
+          <w:tab w:val="left" w:pos="1096"/>
+        </w:tabs>
+        <w:spacing w:line="240" w:lineRule="auto"/>
+        <w:jc w:val="left"/>
+      </w:pPr>
+      <w:r>
+        <w:rPr>
+          <w:position w:val="-10"/>
+        </w:rPr>
+        <w:object w:dxaOrig="240" w:dyaOrig="260">
+          <v:shape id="_x0000_i1048" type="#_x0000_t75" style="width:11.9pt;height:13.15pt" o:ole="">
+            <v:imagedata r:id="rId43" o:title=""/>
+          </v:shape>
+          <o:OLEObject Type="Embed" ProgID="Equation.DSMT4" ShapeID="_x0000_i1048" DrawAspect="Content" ObjectID="_1688413518" r:id="rId44"/>
+        </w:object>
+      </w:r>
+      <w:r>
+        <w:t xml:space="preserve"> gustina fluida</w:t>
+      </w:r>
+    </w:p>
+    <w:p>
+      <w:pPr>
+        <w:pStyle w:val="ListParagraph"/>
+        <w:numPr>
+          <w:ilvl w:val="0"/>
+          <w:numId w:val="6"/>
+        </w:numPr>
+        <w:tabs>
+          <w:tab w:val="left" w:pos="1096"/>
+        </w:tabs>
+        <w:spacing w:line="240" w:lineRule="auto"/>
+        <w:jc w:val="left"/>
+      </w:pPr>
+      <w:r>
+        <w:rPr>
+          <w:position w:val="-6"/>
+        </w:rPr>
+        <w:object w:dxaOrig="260" w:dyaOrig="279">
+          <v:shape id="_x0000_i1049" type="#_x0000_t75" style="width:13.15pt;height:13.75pt" o:ole="">
+            <v:imagedata r:id="rId45" o:title=""/>
+          </v:shape>
+          <o:OLEObject Type="Embed" ProgID="Equation.DSMT4" ShapeID="_x0000_i1049" DrawAspect="Content" ObjectID="_1688413519" r:id="rId46"/>
+        </w:object>
+      </w:r>
+      <w:r>
+        <w:t>brzina toka</w:t>
+      </w:r>
+    </w:p>
+    <w:p>
+      <w:pPr>
+        <w:pStyle w:val="ListParagraph"/>
+        <w:numPr>
+          <w:ilvl w:val="0"/>
+          <w:numId w:val="6"/>
+        </w:numPr>
+        <w:tabs>
+          <w:tab w:val="left" w:pos="1096"/>
+        </w:tabs>
+        <w:spacing w:line="240" w:lineRule="auto"/>
+        <w:jc w:val="left"/>
+      </w:pPr>
+      <w:r>
+        <w:rPr>
+          <w:position w:val="-4"/>
+        </w:rPr>
+        <w:object w:dxaOrig="220" w:dyaOrig="240">
+          <v:shape id="_x0000_i1050" type="#_x0000_t75" style="width:11.25pt;height:11.9pt" o:ole="">
+            <v:imagedata r:id="rId47" o:title=""/>
+          </v:shape>
+          <o:OLEObject Type="Embed" ProgID="Equation.DSMT4" ShapeID="_x0000_i1050" DrawAspect="Content" ObjectID="_1688413520" r:id="rId48"/>
+        </w:object>
+      </w:r>
+      <w:r>
+        <w:t xml:space="preserve"> Cirkulacija</w:t>
+      </w:r>
+    </w:p>
+    <w:p>
+      <w:pPr>
+        <w:pStyle w:val="ListParagraph"/>
+        <w:numPr>
+          <w:ilvl w:val="0"/>
+          <w:numId w:val="6"/>
+        </w:numPr>
+        <w:tabs>
+          <w:tab w:val="left" w:pos="1096"/>
+        </w:tabs>
+        <w:spacing w:line="240" w:lineRule="auto"/>
+        <w:jc w:val="left"/>
+      </w:pPr>
+      <w:r>
+        <w:rPr>
+          <w:position w:val="-4"/>
+        </w:rPr>
+        <w:object w:dxaOrig="279" w:dyaOrig="260">
+          <v:shape id="_x0000_i1051" type="#_x0000_t75" style="width:13.75pt;height:13.15pt" o:ole="">
+            <v:imagedata r:id="rId49" o:title=""/>
+          </v:shape>
+          <o:OLEObject Type="Embed" ProgID="Equation.DSMT4" ShapeID="_x0000_i1051" DrawAspect="Content" ObjectID="_1688413521" r:id="rId50"/>
+        </w:object>
+      </w:r>
+      <w:r>
+        <w:t xml:space="preserve"> potisak po razmaku krila</w:t>
+      </w:r>
+    </w:p>
+    <w:p>
+      <w:pPr>
+        <w:tabs>
+          <w:tab w:val="left" w:pos="1096"/>
+        </w:tabs>
+        <w:spacing w:line="240" w:lineRule="auto"/>
+        <w:ind w:firstLine="0"/>
+        <w:jc w:val="left"/>
+      </w:pPr>
+      <w:r>
+        <w:t>Bilo koja sila potiska bilo kog poprečnog dela krila je proporcijalna cirkulaciji brzini i gustini fluida.</w:t>
+      </w:r>
+    </w:p>
+    <w:p>
+      <w:pPr>
+        <w:tabs>
+          <w:tab w:val="left" w:pos="1096"/>
+        </w:tabs>
+        <w:spacing w:line="240" w:lineRule="auto"/>
+        <w:ind w:firstLine="0"/>
+        <w:jc w:val="left"/>
+      </w:pPr>
+    </w:p>
+    <w:p>
+      <w:pPr>
+        <w:tabs>
+          <w:tab w:val="left" w:pos="1096"/>
+        </w:tabs>
+        <w:spacing w:line="240" w:lineRule="auto"/>
+        <w:ind w:firstLine="0"/>
+        <w:jc w:val="left"/>
+      </w:pPr>
+      <w:r>
+        <w:t xml:space="preserve">U 1960 I 1970 godinama, naučnici su imali prvi put pristupak kamerama koje mogu da snimaju velikom brzinom (veliki broj slika u sekundi). Neki naučnici su dobili ideju da snimaju let muve ne bi li odgonetnuli tajnu njenog leta. </w:t>
+      </w:r>
+    </w:p>
+    <w:p>
+      <w:pPr>
+        <w:spacing w:line="240" w:lineRule="auto"/>
+        <w:ind w:firstLine="0"/>
+        <w:jc w:val="left"/>
+      </w:pPr>
+      <w:r>
+        <w:t>Torkel Weis-Fogh (1922-1975) je radio ovakvu vrstu merenja</w:t>
+      </w:r>
+      <w:r>
+        <w:t xml:space="preserve"> ne bi li došao do odgovora. On je uradio sledeću vežbu.</w:t>
+      </w:r>
+    </w:p>
+    <w:tbl>
+      <w:tblPr>
+        <w:tblStyle w:val="TableGrid"/>
+        <w:tblW w:w="0" w:type="auto"/>
+        <w:tblBorders>
+          <w:top w:val="none" w:sz="0" w:space="0" w:color="auto"/>
+          <w:left w:val="none" w:sz="0" w:space="0" w:color="auto"/>
+          <w:bottom w:val="none" w:sz="0" w:space="0" w:color="auto"/>
+          <w:right w:val="none" w:sz="0" w:space="0" w:color="auto"/>
+          <w:insideH w:val="none" w:sz="0" w:space="0" w:color="auto"/>
+          <w:insideV w:val="none" w:sz="0" w:space="0" w:color="auto"/>
+        </w:tblBorders>
+        <w:tblLook w:val="04A0" w:firstRow="1" w:lastRow="0" w:firstColumn="1" w:lastColumn="0" w:noHBand="0" w:noVBand="1"/>
+      </w:tblPr>
+      <w:tblGrid>
+        <w:gridCol w:w="9345"/>
+      </w:tblGrid>
+      <w:tr>
+        <w:tc>
+          <w:tcPr>
+            <w:tcW w:w="9345" w:type="dxa"/>
+          </w:tcPr>
+          <w:p>
+            <w:pPr>
+              <w:keepNext/>
+              <w:spacing w:line="240" w:lineRule="auto"/>
+              <w:ind w:firstLine="0"/>
+              <w:jc w:val="center"/>
+            </w:pPr>
+            <w:r>
+              <w:lastRenderedPageBreak/>
+              <w:drawing>
+                <wp:inline distT="0" distB="0" distL="0" distR="0" wp14:anchorId="1F581452" wp14:editId="713E0B41">
+                  <wp:extent cx="3693099" cy="3260034"/>
+                  <wp:effectExtent l="0" t="0" r="3175" b="0"/>
+                  <wp:docPr id="8" name="Picture 8"/>
+                  <wp:cNvGraphicFramePr>
+                    <a:graphicFrameLocks xmlns:a="http://schemas.openxmlformats.org/drawingml/2006/main" noChangeAspect="1"/>
+                  </wp:cNvGraphicFramePr>
+                  <a:graphic xmlns:a="http://schemas.openxmlformats.org/drawingml/2006/main">
+                    <a:graphicData uri="http://schemas.openxmlformats.org/drawingml/2006/picture">
+                      <pic:pic xmlns:pic="http://schemas.openxmlformats.org/drawingml/2006/picture">
+                        <pic:nvPicPr>
+                          <pic:cNvPr id="1" name=""/>
+                          <pic:cNvPicPr/>
+                        </pic:nvPicPr>
+                        <pic:blipFill>
+                          <a:blip r:embed="rId51"/>
+                          <a:stretch>
+                            <a:fillRect/>
+                          </a:stretch>
+                        </pic:blipFill>
+                        <pic:spPr>
+                          <a:xfrm>
+                            <a:off x="0" y="0"/>
+                            <a:ext cx="3700831" cy="3266859"/>
+                          </a:xfrm>
+                          <a:prstGeom prst="rect">
+                            <a:avLst/>
+                          </a:prstGeom>
+                        </pic:spPr>
+                      </pic:pic>
+                    </a:graphicData>
+                  </a:graphic>
+                </wp:inline>
+              </w:drawing>
+            </w:r>
+          </w:p>
+          <w:p>
+            <w:pPr>
+              <w:pStyle w:val="Caption"/>
+              <w:rPr>
+                <w:lang w:val="de-AT"/>
+              </w:rPr>
+            </w:pPr>
+            <w:r>
+              <w:rPr>
+                <w:lang w:val="de-AT"/>
+              </w:rPr>
+              <w:t xml:space="preserve">Slika </w:t>
+            </w:r>
+            <w:r>
+              <w:rPr>
+                <w:lang w:val="de-AT"/>
+              </w:rPr>
+              <w:fldChar w:fldCharType="begin"/>
+            </w:r>
+            <w:r>
+              <w:rPr>
+                <w:lang w:val="de-AT"/>
+              </w:rPr>
+              <w:instrText xml:space="preserve"> STYLEREF 1 \s </w:instrText>
+            </w:r>
+            <w:r>
+              <w:rPr>
+                <w:lang w:val="de-AT"/>
+              </w:rPr>
+              <w:fldChar w:fldCharType="separate"/>
+            </w:r>
+            <w:r>
+              <w:rPr>
+                <w:noProof/>
+                <w:lang w:val="de-AT"/>
+              </w:rPr>
+              <w:t>4</w:t>
+            </w:r>
+            <w:r>
+              <w:rPr>
+                <w:lang w:val="de-AT"/>
+              </w:rPr>
+              <w:fldChar w:fldCharType="end"/>
+            </w:r>
+            <w:r>
+              <w:rPr>
+                <w:lang w:val="de-AT"/>
+              </w:rPr>
+              <w:t>.</w:t>
+            </w:r>
+            <w:r>
+              <w:rPr>
+                <w:lang w:val="de-AT"/>
+              </w:rPr>
+              <w:fldChar w:fldCharType="begin"/>
+            </w:r>
+            <w:r>
+              <w:rPr>
+                <w:lang w:val="de-AT"/>
+              </w:rPr>
+              <w:instrText xml:space="preserve"> SEQ Slika \* ARABIC \s 1 </w:instrText>
+            </w:r>
+            <w:r>
+              <w:rPr>
+                <w:lang w:val="de-AT"/>
+              </w:rPr>
+              <w:fldChar w:fldCharType="separate"/>
+            </w:r>
+            <w:r>
+              <w:rPr>
+                <w:noProof/>
+                <w:lang w:val="de-AT"/>
+              </w:rPr>
+              <w:t>7</w:t>
+            </w:r>
+            <w:r>
+              <w:rPr>
+                <w:lang w:val="de-AT"/>
+              </w:rPr>
+              <w:fldChar w:fldCharType="end"/>
+            </w:r>
+            <w:r>
+              <w:rPr>
+                <w:lang w:val="de-AT"/>
+              </w:rPr>
+              <w:t xml:space="preserve"> Kvazistatička analiza muve brzom kamerom</w:t>
+            </w:r>
+          </w:p>
+        </w:tc>
+      </w:tr>
+    </w:tbl>
+    <w:p>
+      <w:pPr>
+        <w:spacing w:line="240" w:lineRule="auto"/>
+        <w:ind w:firstLine="0"/>
+        <w:jc w:val="left"/>
+      </w:pPr>
+      <w:r>
+        <w:t>Ako se krilo snimi u određenom položaju ( ponoću brze kamere), mogue će izvući sve podatke preko kojih se računa potisna sila 4.2.3.1. Ovo je moguće uraditi u mnogo položaja duž krila i rezultat se sumira. Suma ovih sila bi trebala da bude veća ili jednaka težini tela muve.</w:t>
+      </w:r>
+    </w:p>
+    <w:tbl>
+      <w:tblPr>
+        <w:tblStyle w:val="TableGrid"/>
+        <w:tblW w:w="9392" w:type="dxa"/>
+        <w:tblInd w:w="-5" w:type="dxa"/>
+        <w:tblLook w:val="04A0" w:firstRow="1" w:lastRow="0" w:firstColumn="1" w:lastColumn="0" w:noHBand="0" w:noVBand="1"/>
+      </w:tblPr>
+      <w:tblGrid>
+        <w:gridCol w:w="8075"/>
+        <w:gridCol w:w="1317"/>
+      </w:tblGrid>
+      <w:tr>
+        <w:tc>
+          <w:tcPr>
+            <w:tcW w:w="8075" w:type="dxa"/>
+          </w:tcPr>
+          <w:p>
+            <w:pPr>
+              <w:spacing w:line="240" w:lineRule="auto"/>
+              <w:ind w:firstLine="0"/>
+              <w:jc w:val="center"/>
+              <w:rPr>
+                <w:rFonts w:ascii="Tahoma" w:hAnsi="Tahoma" w:cs="Tahoma"/>
+                <w:b/>
+                <w:sz w:val="28"/>
+              </w:rPr>
+            </w:pPr>
+            <w:r>
+              <w:rPr>
+                <w:rFonts w:ascii="Tahoma" w:hAnsi="Tahoma" w:cs="Tahoma"/>
+                <w:position w:val="-28"/>
+              </w:rPr>
+              <w:object w:dxaOrig="1760" w:dyaOrig="680">
+                <v:shape id="_x0000_i1055" type="#_x0000_t75" style="width:107.7pt;height:41.3pt" o:ole="">
+                  <v:imagedata r:id="rId52" o:title=""/>
+                </v:shape>
+                <o:OLEObject Type="Embed" ProgID="Equation.DSMT4" ShapeID="_x0000_i1055" DrawAspect="Content" ObjectID="_1688413522" r:id="rId53"/>
+              </w:object>
+            </w:r>
+          </w:p>
+        </w:tc>
+        <w:tc>
+          <w:tcPr>
+            <w:tcW w:w="1317" w:type="dxa"/>
+            <w:vAlign w:val="center"/>
+          </w:tcPr>
+          <w:p>
+            <w:pPr>
+              <w:spacing w:line="240" w:lineRule="auto"/>
+              <w:ind w:firstLine="0"/>
+              <w:jc w:val="center"/>
+              <w:rPr>
+                <w:rFonts w:ascii="Tahoma" w:hAnsi="Tahoma" w:cs="Tahoma"/>
+                <w:sz w:val="28"/>
+              </w:rPr>
+            </w:pPr>
+            <w:r>
+              <w:rPr>
+                <w:rFonts w:ascii="Tahoma" w:hAnsi="Tahoma" w:cs="Tahoma"/>
+                <w:sz w:val="28"/>
+              </w:rPr>
+              <w:t>(</w:t>
+            </w:r>
+            <w:r>
+              <w:rPr>
+                <w:rFonts w:ascii="Tahoma" w:hAnsi="Tahoma" w:cs="Tahoma"/>
+                <w:sz w:val="28"/>
+              </w:rPr>
+              <w:fldChar w:fldCharType="begin"/>
+            </w:r>
+            <w:r>
+              <w:rPr>
+                <w:rFonts w:ascii="Tahoma" w:hAnsi="Tahoma" w:cs="Tahoma"/>
+                <w:sz w:val="28"/>
+              </w:rPr>
+              <w:instrText xml:space="preserve"> EQ </w:instrText>
+            </w:r>
+            <w:r>
+              <w:rPr>
+                <w:rFonts w:ascii="Tahoma" w:hAnsi="Tahoma" w:cs="Tahoma"/>
+                <w:sz w:val="28"/>
+              </w:rPr>
+              <w:fldChar w:fldCharType="end"/>
+            </w:r>
+            <w:r>
+              <w:rPr>
+                <w:rFonts w:ascii="Tahoma" w:hAnsi="Tahoma" w:cs="Tahoma"/>
+                <w:sz w:val="28"/>
+              </w:rPr>
+              <w:fldChar w:fldCharType="begin"/>
+            </w:r>
+            <w:r>
+              <w:rPr>
+                <w:rFonts w:ascii="Tahoma" w:hAnsi="Tahoma" w:cs="Tahoma"/>
+                <w:sz w:val="28"/>
+              </w:rPr>
+              <w:instrText xml:space="preserve"> REF _Ref77620813 \w </w:instrText>
+            </w:r>
+            <w:r>
+              <w:rPr>
+                <w:rFonts w:ascii="Tahoma" w:hAnsi="Tahoma" w:cs="Tahoma"/>
+                <w:sz w:val="28"/>
+              </w:rPr>
+              <w:instrText xml:space="preserve"> \* MERGEFORMAT </w:instrText>
+            </w:r>
+            <w:r>
+              <w:rPr>
+                <w:rFonts w:ascii="Tahoma" w:hAnsi="Tahoma" w:cs="Tahoma"/>
+                <w:sz w:val="28"/>
+              </w:rPr>
+              <w:fldChar w:fldCharType="separate"/>
+            </w:r>
+            <w:r>
+              <w:rPr>
+                <w:rFonts w:ascii="Tahoma" w:hAnsi="Tahoma" w:cs="Tahoma"/>
+                <w:sz w:val="28"/>
+              </w:rPr>
+              <w:t>4.2</w:t>
+            </w:r>
+            <w:r>
+              <w:rPr>
+                <w:rFonts w:ascii="Tahoma" w:hAnsi="Tahoma" w:cs="Tahoma"/>
+                <w:sz w:val="28"/>
+              </w:rPr>
+              <w:fldChar w:fldCharType="end"/>
+            </w:r>
+            <w:r>
+              <w:rPr>
+                <w:rFonts w:ascii="Tahoma" w:hAnsi="Tahoma" w:cs="Tahoma"/>
+                <w:sz w:val="28"/>
+              </w:rPr>
+              <w:t>.</w:t>
+            </w:r>
+            <w:r>
+              <w:rPr>
+                <w:rFonts w:ascii="Tahoma" w:hAnsi="Tahoma" w:cs="Tahoma"/>
+                <w:sz w:val="28"/>
+              </w:rPr>
+              <w:t>5</w:t>
+            </w:r>
+            <w:r>
+              <w:rPr>
+                <w:rFonts w:ascii="Tahoma" w:hAnsi="Tahoma" w:cs="Tahoma"/>
+                <w:sz w:val="28"/>
+              </w:rPr>
+              <w:t>)</w:t>
+            </w:r>
+          </w:p>
+        </w:tc>
+      </w:tr>
+    </w:tbl>
+    <w:tbl>
+      <w:tblPr>
+        <w:tblStyle w:val="TableGrid"/>
+        <w:tblpPr w:leftFromText="180" w:rightFromText="180" w:vertAnchor="text" w:horzAnchor="margin" w:tblpY="905"/>
+        <w:tblW w:w="9345" w:type="dxa"/>
+        <w:tblBorders>
+          <w:top w:val="none" w:sz="0" w:space="0" w:color="auto"/>
+          <w:left w:val="none" w:sz="0" w:space="0" w:color="auto"/>
+          <w:bottom w:val="none" w:sz="0" w:space="0" w:color="auto"/>
+          <w:right w:val="none" w:sz="0" w:space="0" w:color="auto"/>
+          <w:insideH w:val="none" w:sz="0" w:space="0" w:color="auto"/>
+          <w:insideV w:val="none" w:sz="0" w:space="0" w:color="auto"/>
+        </w:tblBorders>
+        <w:tblLook w:val="04A0" w:firstRow="1" w:lastRow="0" w:firstColumn="1" w:lastColumn="0" w:noHBand="0" w:noVBand="1"/>
+      </w:tblPr>
+      <w:tblGrid>
+        <w:gridCol w:w="9345"/>
+      </w:tblGrid>
+      <w:tr>
+        <w:tc>
+          <w:tcPr>
+            <w:tcW w:w="9345" w:type="dxa"/>
+          </w:tcPr>
+          <w:p>
+            <w:pPr>
+              <w:keepNext/>
+              <w:spacing w:line="240" w:lineRule="auto"/>
+              <w:ind w:firstLine="0"/>
+              <w:jc w:val="center"/>
+            </w:pPr>
+            <w:r>
+              <w:drawing>
+                <wp:inline distT="0" distB="0" distL="0" distR="0" wp14:anchorId="25603A83" wp14:editId="77B18BED">
+                  <wp:extent cx="3526466" cy="3156668"/>
+                  <wp:effectExtent l="0" t="0" r="0" b="5715"/>
+                  <wp:docPr id="11" name="Picture 11"/>
+                  <wp:cNvGraphicFramePr>
+                    <a:graphicFrameLocks xmlns:a="http://schemas.openxmlformats.org/drawingml/2006/main" noChangeAspect="1"/>
+                  </wp:cNvGraphicFramePr>
+                  <a:graphic xmlns:a="http://schemas.openxmlformats.org/drawingml/2006/main">
+                    <a:graphicData uri="http://schemas.openxmlformats.org/drawingml/2006/picture">
+                      <pic:pic xmlns:pic="http://schemas.openxmlformats.org/drawingml/2006/picture">
+                        <pic:nvPicPr>
+                          <pic:cNvPr id="1" name=""/>
+                          <pic:cNvPicPr/>
+                        </pic:nvPicPr>
+                        <pic:blipFill>
+                          <a:blip r:embed="rId54"/>
+                          <a:stretch>
+                            <a:fillRect/>
+                          </a:stretch>
+                        </pic:blipFill>
+                        <pic:spPr>
+                          <a:xfrm>
+                            <a:off x="0" y="0"/>
+                            <a:ext cx="3574704" cy="3199848"/>
+                          </a:xfrm>
+                          <a:prstGeom prst="rect">
+                            <a:avLst/>
+                          </a:prstGeom>
+                        </pic:spPr>
+                      </pic:pic>
+                    </a:graphicData>
+                  </a:graphic>
+                </wp:inline>
+              </w:drawing>
+            </w:r>
+            <w:bookmarkStart w:id="8" w:name="_GoBack"/>
+            <w:bookmarkEnd w:id="8"/>
+          </w:p>
+          <w:p>
+            <w:pPr>
+              <w:pStyle w:val="Caption"/>
+            </w:pPr>
+            <w:r>
+              <w:t xml:space="preserve">Slika </w:t>
+            </w:r>
+            <w:r>
+              <w:fldChar w:fldCharType="begin"/>
+            </w:r>
+            <w:r>
+              <w:instrText xml:space="preserve"> STYLEREF 1 \s </w:instrText>
+            </w:r>
+            <w:r>
+              <w:fldChar w:fldCharType="separate"/>
+            </w:r>
+            <w:r>
+              <w:rPr>
+                <w:noProof/>
+              </w:rPr>
+              <w:t>4</w:t>
+            </w:r>
+            <w:r>
+              <w:fldChar w:fldCharType="end"/>
+            </w:r>
+            <w:r>
+              <w:t>.</w:t>
+            </w:r>
+            <w:r>
+              <w:fldChar w:fldCharType="begin"/>
+            </w:r>
+            <w:r>
+              <w:instrText xml:space="preserve"> SEQ Slika \* ARABIC \s 1 </w:instrText>
+            </w:r>
+            <w:r>
+              <w:fldChar w:fldCharType="separate"/>
+            </w:r>
+            <w:r>
+              <w:rPr>
+                <w:noProof/>
+              </w:rPr>
+              <w:t>8</w:t>
+            </w:r>
+            <w:r>
+              <w:fldChar w:fldCharType="end"/>
+            </w:r>
+            <w:r>
+              <w:t xml:space="preserve"> Aerodinamičke polare rezultata kvazistatičke analize</w:t>
+            </w:r>
+          </w:p>
+        </w:tc>
+      </w:tr>
+    </w:tbl>
+    <w:p>
+      <w:pPr>
+        <w:spacing w:line="240" w:lineRule="auto"/>
+        <w:ind w:firstLine="0"/>
+        <w:jc w:val="left"/>
+      </w:pPr>
+      <w:r>
+        <w:t xml:space="preserve">Kada je ova vežba sprovedena na mnogo više insekata, učenik Torkela, </w:t>
+      </w:r>
+      <w:r>
+        <w:t>Čarli Elington (1952-2019.) je grafički predstavio sve areodinamičke polare insekata I došao do zaključka da insekti ne bi mogli da polete, jer njihova krila ne generišu dovoljno sile.</w:t>
+      </w:r>
+    </w:p>
+    <w:p>
+      <w:pPr>
+        <w:spacing w:line="240" w:lineRule="auto"/>
+        <w:ind w:firstLine="0"/>
+        <w:jc w:val="left"/>
+        <w:rPr>
+          <w:rFonts w:ascii="Tahoma" w:hAnsi="Tahoma" w:cs="Arial"/>
           <w:b/>
+          <w:bCs/>
+          <w:szCs w:val="26"/>
+          <w:lang w:val="de-AT"/>
+        </w:rPr>
+      </w:pPr>
+      <w:r>
+        <w:rPr>
+          <w:lang w:val="de-AT"/>
+        </w:rPr>
+        <w:lastRenderedPageBreak/>
+        <w:br w:type="page"/>
+      </w:r>
+    </w:p>
+    <w:p>
+      <w:pPr>
+        <w:pStyle w:val="Heading3"/>
+        <w:rPr>
           <w:sz w:val="28"/>
+          <w:lang w:val="de-AT"/>
+        </w:rPr>
+      </w:pPr>
+      <w:r>
+        <w:rPr>
+          <w:lang w:val="de-AT"/>
+        </w:rPr>
+        <w:lastRenderedPageBreak/>
+        <w:t>Areodinamičko skaliranje I realni rezultati</w:t>
+      </w:r>
+    </w:p>
+    <w:p>
+      <w:pPr>
+        <w:pStyle w:val="Heading3"/>
+        <w:rPr>
+          <w:sz w:val="28"/>
+          <w:lang w:val="de-AT"/>
         </w:rPr>
       </w:pPr>
       <w:r>
@@ -10527,6 +11492,9 @@
         <w:br w:type="page"/>
       </w:r>
       <w:r>
+        <w:rPr>
+          <w:lang w:val="de-AT"/>
+        </w:rPr>
         <w:lastRenderedPageBreak/>
         <w:t>Q</w:t>
       </w:r>
@@ -10540,6 +11508,7 @@
           <w:rFonts w:ascii="Tahoma" w:hAnsi="Tahoma"/>
           <w:b/>
           <w:sz w:val="28"/>
+          <w:lang w:val="de-AT"/>
         </w:rPr>
       </w:pPr>
     </w:p>
@@ -10628,7 +11597,7 @@
       <w:pPr>
         <w:ind w:firstLine="0"/>
         <w:sectPr>
-          <w:headerReference w:type="default" r:id="rId39"/>
+          <w:headerReference w:type="default" r:id="rId55"/>
           <w:pgSz w:w="11907" w:h="16840" w:code="9"/>
           <w:pgMar w:top="1134" w:right="851" w:bottom="1134" w:left="1701" w:header="567" w:footer="567" w:gutter="0"/>
           <w:cols w:space="720"/>
@@ -10766,7 +11735,7 @@
       </w:pPr>
     </w:p>
     <w:sectPr>
-      <w:headerReference w:type="default" r:id="rId40"/>
+      <w:headerReference w:type="default" r:id="rId56"/>
       <w:pgSz w:w="11907" w:h="16840" w:code="9"/>
       <w:pgMar w:top="1134" w:right="851" w:bottom="1134" w:left="1701" w:header="567" w:footer="567" w:gutter="0"/>
       <w:cols w:space="720"/>
@@ -10917,7 +11886,7 @@
         <w:rStyle w:val="PageNumber"/>
         <w:noProof/>
       </w:rPr>
-      <w:t>12</w:t>
+      <w:t>17</w:t>
     </w:r>
     <w:r>
       <w:rPr>
@@ -11978,7 +12947,7 @@
   <w:abstractNum w:abstractNumId="1" w15:restartNumberingAfterBreak="0">
     <w:nsid w:val="44AD689C"/>
     <w:multiLevelType w:val="multilevel"/>
-    <w:tmpl w:val="8682CDF6"/>
+    <w:tmpl w:val="E2A2E66E"/>
     <w:lvl w:ilvl="0">
       <w:start w:val="1"/>
       <w:numFmt w:val="decimal"/>
@@ -12025,6 +12994,7 @@
       </w:pPr>
       <w:rPr>
         <w:rFonts w:hint="default"/>
+        <w:lang w:val="en-US"/>
       </w:rPr>
     </w:lvl>
     <w:lvl w:ilvl="3">
@@ -12265,6 +13235,119 @@
     </w:lvl>
   </w:abstractNum>
   <w:abstractNum w:abstractNumId="3" w15:restartNumberingAfterBreak="0">
+    <w:nsid w:val="5CB31105"/>
+    <w:multiLevelType w:val="hybridMultilevel"/>
+    <w:tmpl w:val="653E5A48"/>
+    <w:lvl w:ilvl="0" w:tplc="04090001">
+      <w:start w:val="1"/>
+      <w:numFmt w:val="bullet"/>
+      <w:lvlText w:val=""/>
+      <w:lvlJc w:val="left"/>
+      <w:pPr>
+        <w:ind w:left="720" w:hanging="360"/>
+      </w:pPr>
+      <w:rPr>
+        <w:rFonts w:ascii="Symbol" w:hAnsi="Symbol" w:hint="default"/>
+      </w:rPr>
+    </w:lvl>
+    <w:lvl w:ilvl="1" w:tplc="04090003" w:tentative="1">
+      <w:start w:val="1"/>
+      <w:numFmt w:val="bullet"/>
+      <w:lvlText w:val="o"/>
+      <w:lvlJc w:val="left"/>
+      <w:pPr>
+        <w:ind w:left="1440" w:hanging="360"/>
+      </w:pPr>
+      <w:rPr>
+        <w:rFonts w:ascii="Courier New" w:hAnsi="Courier New" w:cs="Courier New" w:hint="default"/>
+      </w:rPr>
+    </w:lvl>
+    <w:lvl w:ilvl="2" w:tplc="04090005" w:tentative="1">
+      <w:start w:val="1"/>
+      <w:numFmt w:val="bullet"/>
+      <w:lvlText w:val=""/>
+      <w:lvlJc w:val="left"/>
+      <w:pPr>
+        <w:ind w:left="2160" w:hanging="360"/>
+      </w:pPr>
+      <w:rPr>
+        <w:rFonts w:ascii="Wingdings" w:hAnsi="Wingdings" w:hint="default"/>
+      </w:rPr>
+    </w:lvl>
+    <w:lvl w:ilvl="3" w:tplc="04090001" w:tentative="1">
+      <w:start w:val="1"/>
+      <w:numFmt w:val="bullet"/>
+      <w:lvlText w:val=""/>
+      <w:lvlJc w:val="left"/>
+      <w:pPr>
+        <w:ind w:left="2880" w:hanging="360"/>
+      </w:pPr>
+      <w:rPr>
+        <w:rFonts w:ascii="Symbol" w:hAnsi="Symbol" w:hint="default"/>
+      </w:rPr>
+    </w:lvl>
+    <w:lvl w:ilvl="4" w:tplc="04090003" w:tentative="1">
+      <w:start w:val="1"/>
+      <w:numFmt w:val="bullet"/>
+      <w:lvlText w:val="o"/>
+      <w:lvlJc w:val="left"/>
+      <w:pPr>
+        <w:ind w:left="3600" w:hanging="360"/>
+      </w:pPr>
+      <w:rPr>
+        <w:rFonts w:ascii="Courier New" w:hAnsi="Courier New" w:cs="Courier New" w:hint="default"/>
+      </w:rPr>
+    </w:lvl>
+    <w:lvl w:ilvl="5" w:tplc="04090005" w:tentative="1">
+      <w:start w:val="1"/>
+      <w:numFmt w:val="bullet"/>
+      <w:lvlText w:val=""/>
+      <w:lvlJc w:val="left"/>
+      <w:pPr>
+        <w:ind w:left="4320" w:hanging="360"/>
+      </w:pPr>
+      <w:rPr>
+        <w:rFonts w:ascii="Wingdings" w:hAnsi="Wingdings" w:hint="default"/>
+      </w:rPr>
+    </w:lvl>
+    <w:lvl w:ilvl="6" w:tplc="04090001" w:tentative="1">
+      <w:start w:val="1"/>
+      <w:numFmt w:val="bullet"/>
+      <w:lvlText w:val=""/>
+      <w:lvlJc w:val="left"/>
+      <w:pPr>
+        <w:ind w:left="5040" w:hanging="360"/>
+      </w:pPr>
+      <w:rPr>
+        <w:rFonts w:ascii="Symbol" w:hAnsi="Symbol" w:hint="default"/>
+      </w:rPr>
+    </w:lvl>
+    <w:lvl w:ilvl="7" w:tplc="04090003" w:tentative="1">
+      <w:start w:val="1"/>
+      <w:numFmt w:val="bullet"/>
+      <w:lvlText w:val="o"/>
+      <w:lvlJc w:val="left"/>
+      <w:pPr>
+        <w:ind w:left="5760" w:hanging="360"/>
+      </w:pPr>
+      <w:rPr>
+        <w:rFonts w:ascii="Courier New" w:hAnsi="Courier New" w:cs="Courier New" w:hint="default"/>
+      </w:rPr>
+    </w:lvl>
+    <w:lvl w:ilvl="8" w:tplc="04090005" w:tentative="1">
+      <w:start w:val="1"/>
+      <w:numFmt w:val="bullet"/>
+      <w:lvlText w:val=""/>
+      <w:lvlJc w:val="left"/>
+      <w:pPr>
+        <w:ind w:left="6480" w:hanging="360"/>
+      </w:pPr>
+      <w:rPr>
+        <w:rFonts w:ascii="Wingdings" w:hAnsi="Wingdings" w:hint="default"/>
+      </w:rPr>
+    </w:lvl>
+  </w:abstractNum>
+  <w:abstractNum w:abstractNumId="4" w15:restartNumberingAfterBreak="0">
     <w:nsid w:val="67D94418"/>
     <w:multiLevelType w:val="multilevel"/>
     <w:tmpl w:val="040A2DDE"/>
@@ -12371,7 +13454,7 @@
       </w:pPr>
     </w:lvl>
   </w:abstractNum>
-  <w:abstractNum w:abstractNumId="4" w15:restartNumberingAfterBreak="0">
+  <w:abstractNum w:abstractNumId="5" w15:restartNumberingAfterBreak="0">
     <w:nsid w:val="6EEF1BEA"/>
     <w:multiLevelType w:val="hybridMultilevel"/>
     <w:tmpl w:val="41ACD8E0"/>
@@ -12491,13 +13574,16 @@
     <w:abstractNumId w:val="1"/>
   </w:num>
   <w:num w:numId="3">
-    <w:abstractNumId w:val="3"/>
+    <w:abstractNumId w:val="4"/>
   </w:num>
   <w:num w:numId="4">
     <w:abstractNumId w:val="0"/>
   </w:num>
   <w:num w:numId="5">
-    <w:abstractNumId w:val="4"/>
+    <w:abstractNumId w:val="5"/>
+  </w:num>
+  <w:num w:numId="6">
+    <w:abstractNumId w:val="3"/>
   </w:num>
 </w:numbering>
 </file>
@@ -12795,7 +13881,7 @@
   <w:style w:type="paragraph" w:default="1" w:styleId="Normal">
     <w:name w:val="Normal"/>
     <w:qFormat/>
-    <w:rsid w:val="00942947"/>
+    <w:rsid w:val="00413BED"/>
     <w:pPr>
       <w:spacing w:line="360" w:lineRule="auto"/>
       <w:ind w:firstLine="567"/>

</xml_diff>